<commit_message>
translate beforr 3.3 including
</commit_message>
<xml_diff>
--- a/Kursovaya18-eng.docx
+++ b/Kursovaya18-eng.docx
@@ -8978,15 +8978,14 @@
       <w:pPr>
         <w:pStyle w:val="1"/>
       </w:pPr>
-      <w:r>
-        <w:rPr>
-          <w:lang w:val="en-US"/>
-        </w:rPr>
-        <w:t xml:space="preserve"> </w:t>
-      </w:r>
       <w:proofErr w:type="spellStart"/>
       <w:r>
-        <w:t>Software</w:t>
+        <w:t>So</w:t>
+      </w:r>
+      <w:bookmarkStart w:id="10" w:name="_GoBack"/>
+      <w:bookmarkEnd w:id="10"/>
+      <w:r>
+        <w:t>ftware</w:t>
       </w:r>
       <w:proofErr w:type="spellEnd"/>
       <w:r>
@@ -9002,14 +9001,14 @@
       <w:pPr>
         <w:pStyle w:val="21"/>
       </w:pPr>
-      <w:bookmarkStart w:id="10" w:name="_Toc9446262"/>
+      <w:bookmarkStart w:id="11" w:name="_Toc9446262"/>
       <w:r>
         <w:rPr>
           <w:lang w:val="en-US"/>
         </w:rPr>
         <w:t xml:space="preserve">Hardware part programming </w:t>
       </w:r>
-      <w:bookmarkEnd w:id="10"/>
+      <w:bookmarkEnd w:id="11"/>
     </w:p>
     <w:p>
       <w:pPr>
@@ -11400,6 +11399,11 @@
       <w:proofErr w:type="spellEnd"/>
     </w:p>
     <w:p>
+      <w:pPr>
+        <w:rPr>
+          <w:lang w:val="en-US"/>
+        </w:rPr>
+      </w:pPr>
       <w:r>
         <w:rPr>
           <w:lang w:val="en-US"/>
@@ -11845,6 +11849,11 @@
       </w:r>
     </w:p>
     <w:p>
+      <w:pPr>
+        <w:rPr>
+          <w:lang w:val="en-US"/>
+        </w:rPr>
+      </w:pPr>
       <w:r>
         <w:rPr>
           <w:lang w:val="en-US"/>
@@ -11852,6 +11861,9 @@
         <w:t>For</w:t>
       </w:r>
       <w:r>
+        <w:rPr>
+          <w:lang w:val="en-US"/>
+        </w:rPr>
         <w:t xml:space="preserve"> </w:t>
       </w:r>
       <w:r>
@@ -11861,6 +11873,9 @@
         <w:t>simplify</w:t>
       </w:r>
       <w:r>
+        <w:rPr>
+          <w:lang w:val="en-US"/>
+        </w:rPr>
         <w:t xml:space="preserve"> </w:t>
       </w:r>
       <w:r>
@@ -11870,6 +11885,9 @@
         <w:t>work</w:t>
       </w:r>
       <w:r>
+        <w:rPr>
+          <w:lang w:val="en-US"/>
+        </w:rPr>
         <w:t xml:space="preserve"> </w:t>
       </w:r>
       <w:r>
@@ -11879,6 +11897,9 @@
         <w:t>with</w:t>
       </w:r>
       <w:r>
+        <w:rPr>
+          <w:lang w:val="en-US"/>
+        </w:rPr>
         <w:t xml:space="preserve"> </w:t>
       </w:r>
       <w:r>
@@ -11888,6 +11909,9 @@
         <w:t>the</w:t>
       </w:r>
       <w:r>
+        <w:rPr>
+          <w:lang w:val="en-US"/>
+        </w:rPr>
         <w:t xml:space="preserve"> </w:t>
       </w:r>
       <w:r>
@@ -11897,6 +11921,9 @@
         <w:t>model</w:t>
       </w:r>
       <w:r>
+        <w:rPr>
+          <w:lang w:val="en-US"/>
+        </w:rPr>
         <w:t xml:space="preserve"> </w:t>
       </w:r>
       <w:r>
@@ -11906,6 +11933,9 @@
         <w:t>we</w:t>
       </w:r>
       <w:r>
+        <w:rPr>
+          <w:lang w:val="en-US"/>
+        </w:rPr>
         <w:t xml:space="preserve"> </w:t>
       </w:r>
       <w:r>
@@ -11915,6 +11945,9 @@
         <w:t>decided</w:t>
       </w:r>
       <w:r>
+        <w:rPr>
+          <w:lang w:val="en-US"/>
+        </w:rPr>
         <w:t xml:space="preserve"> </w:t>
       </w:r>
       <w:r>
@@ -11924,6 +11957,9 @@
         <w:t>to</w:t>
       </w:r>
       <w:r>
+        <w:rPr>
+          <w:lang w:val="en-US"/>
+        </w:rPr>
         <w:t xml:space="preserve"> </w:t>
       </w:r>
       <w:r>
@@ -11933,6 +11969,9 @@
         <w:t>develop</w:t>
       </w:r>
       <w:r>
+        <w:rPr>
+          <w:lang w:val="en-US"/>
+        </w:rPr>
         <w:t xml:space="preserve"> </w:t>
       </w:r>
       <w:r>
@@ -11942,6 +11981,9 @@
         <w:t>the</w:t>
       </w:r>
       <w:r>
+        <w:rPr>
+          <w:lang w:val="en-US"/>
+        </w:rPr>
         <w:t xml:space="preserve"> </w:t>
       </w:r>
       <w:r>
@@ -11951,6 +11993,9 @@
         <w:t>sentence</w:t>
       </w:r>
       <w:r>
+        <w:rPr>
+          <w:lang w:val="en-US"/>
+        </w:rPr>
         <w:t xml:space="preserve"> </w:t>
       </w:r>
       <w:r>
@@ -11960,6 +12005,9 @@
         <w:t>translate</w:t>
       </w:r>
       <w:r>
+        <w:rPr>
+          <w:lang w:val="en-US"/>
+        </w:rPr>
         <w:t xml:space="preserve"> </w:t>
       </w:r>
       <w:r>
@@ -11969,6 +12017,9 @@
         <w:t>function</w:t>
       </w:r>
       <w:r>
+        <w:rPr>
+          <w:lang w:val="en-US"/>
+        </w:rPr>
         <w:t xml:space="preserve">. </w:t>
       </w:r>
       <w:r>
@@ -12425,164 +12476,2014 @@
     <w:p>
       <w:pPr>
         <w:pStyle w:val="21"/>
-      </w:pPr>
-      <w:bookmarkStart w:id="11" w:name="_Toc9446268"/>
-      <w:bookmarkStart w:id="12" w:name="_GoBack"/>
-      <w:bookmarkEnd w:id="12"/>
-      <w:r>
-        <w:t xml:space="preserve">Создание </w:t>
-      </w:r>
-      <w:r>
-        <w:rPr>
-          <w:lang w:val="en-US"/>
-        </w:rPr>
-        <w:t>Android</w:t>
-      </w:r>
-      <w:r>
-        <w:t>-</w:t>
-      </w:r>
-      <w:r>
-        <w:t>приложения</w:t>
-      </w:r>
-      <w:bookmarkEnd w:id="11"/>
+        <w:rPr>
+          <w:lang w:val="en-US"/>
+        </w:rPr>
+      </w:pPr>
+      <w:r>
+        <w:rPr>
+          <w:lang w:val="en-US"/>
+        </w:rPr>
+        <w:t>Develop of the Android application</w:t>
+      </w:r>
     </w:p>
     <w:p>
-      <w:r>
-        <w:t>Для того, чтобы упростить управление</w:t>
-      </w:r>
-      <w:r>
-        <w:t xml:space="preserve"> </w:t>
-      </w:r>
-      <w:r>
-        <w:t xml:space="preserve">манипулятором </w:t>
-      </w:r>
-      <w:r>
-        <w:t xml:space="preserve">и избавить его от </w:t>
-      </w:r>
-      <w:r>
-        <w:t>многочисленных кнопок, было решено</w:t>
-      </w:r>
-      <w:r>
-        <w:t xml:space="preserve"> осуществлять управление через </w:t>
-      </w:r>
-      <w:r>
-        <w:rPr>
-          <w:lang w:val="en-US"/>
-        </w:rPr>
-        <w:t>Android</w:t>
-      </w:r>
-      <w:r>
-        <w:t>-</w:t>
-      </w:r>
-      <w:r>
-        <w:t>приложени</w:t>
-      </w:r>
-      <w:r>
-        <w:t>е</w:t>
-      </w:r>
-      <w:r>
-        <w:t xml:space="preserve">, передавая команды с </w:t>
-      </w:r>
-      <w:r>
-        <w:rPr>
-          <w:lang w:val="en-US"/>
-        </w:rPr>
-        <w:t>Android</w:t>
-      </w:r>
-      <w:r>
-        <w:t>-</w:t>
-      </w:r>
-      <w:r>
-        <w:t xml:space="preserve">устройства по </w:t>
-      </w:r>
-      <w:r>
-        <w:rPr>
-          <w:lang w:val="en-US"/>
-        </w:rPr>
-        <w:t>Bluetooth</w:t>
-      </w:r>
-      <w:r>
-        <w:t>.</w:t>
-      </w:r>
-      <w:r>
-        <w:t xml:space="preserve"> </w:t>
-      </w:r>
-      <w:r>
-        <w:t xml:space="preserve">Приложение при запуске представляет собой стартовый экран с возможностью выбора типа управления (рис. </w:t>
-      </w:r>
-      <w:r>
-        <w:t>3</w:t>
-      </w:r>
-      <w:r>
-        <w:t xml:space="preserve">). </w:t>
+      <w:pPr>
+        <w:rPr>
+          <w:lang w:val="en-US"/>
+        </w:rPr>
+      </w:pPr>
+      <w:r>
+        <w:rPr>
+          <w:lang w:val="en-US"/>
+        </w:rPr>
+        <w:t>We</w:t>
+      </w:r>
+      <w:r>
+        <w:rPr>
+          <w:lang w:val="en-US"/>
+        </w:rPr>
+        <w:t xml:space="preserve"> </w:t>
+      </w:r>
+      <w:r>
+        <w:rPr>
+          <w:lang w:val="en-US"/>
+        </w:rPr>
+        <w:t>have</w:t>
+      </w:r>
+      <w:r>
+        <w:rPr>
+          <w:lang w:val="en-US"/>
+        </w:rPr>
+        <w:t xml:space="preserve"> </w:t>
+      </w:r>
+      <w:r>
+        <w:rPr>
+          <w:lang w:val="en-US"/>
+        </w:rPr>
+        <w:t>decided</w:t>
+      </w:r>
+      <w:r>
+        <w:rPr>
+          <w:lang w:val="en-US"/>
+        </w:rPr>
+        <w:t xml:space="preserve"> </w:t>
+      </w:r>
+      <w:r>
+        <w:rPr>
+          <w:lang w:val="en-US"/>
+        </w:rPr>
+        <w:t>to</w:t>
+      </w:r>
+      <w:r>
+        <w:rPr>
+          <w:lang w:val="en-US"/>
+        </w:rPr>
+        <w:t xml:space="preserve"> </w:t>
+      </w:r>
+      <w:r>
+        <w:rPr>
+          <w:lang w:val="en-US"/>
+        </w:rPr>
+        <w:t>develop</w:t>
+      </w:r>
+      <w:r>
+        <w:rPr>
+          <w:lang w:val="en-US"/>
+        </w:rPr>
+        <w:t xml:space="preserve"> </w:t>
+      </w:r>
+      <w:r>
+        <w:rPr>
+          <w:lang w:val="en-US"/>
+        </w:rPr>
+        <w:t>the remote model controller android application</w:t>
+      </w:r>
+      <w:r>
+        <w:rPr>
+          <w:lang w:val="en-US"/>
+        </w:rPr>
+        <w:t>, which</w:t>
+      </w:r>
+      <w:r>
+        <w:rPr>
+          <w:lang w:val="en-US"/>
+        </w:rPr>
+        <w:t xml:space="preserve"> </w:t>
+      </w:r>
+      <w:r>
+        <w:rPr>
+          <w:lang w:val="en-US"/>
+        </w:rPr>
+        <w:t>sends</w:t>
+      </w:r>
+      <w:r>
+        <w:rPr>
+          <w:lang w:val="en-US"/>
+        </w:rPr>
+        <w:t xml:space="preserve"> </w:t>
+      </w:r>
+      <w:r>
+        <w:rPr>
+          <w:lang w:val="en-US"/>
+        </w:rPr>
+        <w:t>users</w:t>
+      </w:r>
+      <w:r>
+        <w:rPr>
+          <w:lang w:val="en-US"/>
+        </w:rPr>
+        <w:t xml:space="preserve"> </w:t>
+      </w:r>
+      <w:r>
+        <w:rPr>
+          <w:lang w:val="en-US"/>
+        </w:rPr>
+        <w:t>command</w:t>
+      </w:r>
+      <w:r>
+        <w:rPr>
+          <w:lang w:val="en-US"/>
+        </w:rPr>
+        <w:t xml:space="preserve"> </w:t>
+      </w:r>
+      <w:r>
+        <w:rPr>
+          <w:lang w:val="en-US"/>
+        </w:rPr>
+        <w:t>from</w:t>
+      </w:r>
+      <w:r>
+        <w:rPr>
+          <w:lang w:val="en-US"/>
+        </w:rPr>
+        <w:t xml:space="preserve"> </w:t>
+      </w:r>
+      <w:r>
+        <w:rPr>
+          <w:lang w:val="en-US"/>
+        </w:rPr>
+        <w:t>phone</w:t>
+      </w:r>
+      <w:r>
+        <w:rPr>
+          <w:lang w:val="en-US"/>
+        </w:rPr>
+        <w:t xml:space="preserve"> </w:t>
+      </w:r>
+      <w:r>
+        <w:rPr>
+          <w:lang w:val="en-US"/>
+        </w:rPr>
+        <w:t>to</w:t>
+      </w:r>
+      <w:r>
+        <w:rPr>
+          <w:lang w:val="en-US"/>
+        </w:rPr>
+        <w:t xml:space="preserve"> </w:t>
+      </w:r>
+      <w:r>
+        <w:rPr>
+          <w:lang w:val="en-US"/>
+        </w:rPr>
+        <w:t>the model,</w:t>
+      </w:r>
+      <w:r>
+        <w:rPr>
+          <w:lang w:val="en-US"/>
+        </w:rPr>
+        <w:t xml:space="preserve"> because of several reasons. Firstly, it helps to control the model without many of buttons on it. Secondly</w:t>
+      </w:r>
+      <w:r>
+        <w:t xml:space="preserve">, </w:t>
+      </w:r>
+      <w:r>
+        <w:rPr>
+          <w:lang w:val="en-US"/>
+        </w:rPr>
+        <w:t>it</w:t>
+      </w:r>
+      <w:r>
+        <w:t xml:space="preserve"> </w:t>
+      </w:r>
+      <w:r>
+        <w:rPr>
+          <w:lang w:val="en-US"/>
+        </w:rPr>
+        <w:t>makes</w:t>
+      </w:r>
+      <w:r>
+        <w:t xml:space="preserve"> </w:t>
+      </w:r>
+      <w:r>
+        <w:rPr>
+          <w:lang w:val="en-US"/>
+        </w:rPr>
+        <w:t>model</w:t>
+      </w:r>
+      <w:r>
+        <w:t xml:space="preserve"> </w:t>
+      </w:r>
+      <w:r>
+        <w:rPr>
+          <w:lang w:val="en-US"/>
+        </w:rPr>
+        <w:t>control</w:t>
+      </w:r>
+      <w:r>
+        <w:t xml:space="preserve"> </w:t>
+      </w:r>
+      <w:r>
+        <w:rPr>
+          <w:lang w:val="en-US"/>
+        </w:rPr>
+        <w:t>easier</w:t>
+      </w:r>
+      <w:r>
+        <w:t xml:space="preserve">. </w:t>
+      </w:r>
+      <w:r>
+        <w:rPr>
+          <w:lang w:val="en-US"/>
+        </w:rPr>
+        <w:t>And</w:t>
+      </w:r>
+      <w:r>
+        <w:rPr>
+          <w:lang w:val="en-US"/>
+        </w:rPr>
+        <w:t xml:space="preserve">, </w:t>
+      </w:r>
+      <w:r>
+        <w:rPr>
+          <w:lang w:val="en-US"/>
+        </w:rPr>
+        <w:t>the</w:t>
+      </w:r>
+      <w:r>
+        <w:rPr>
+          <w:lang w:val="en-US"/>
+        </w:rPr>
+        <w:t xml:space="preserve"> </w:t>
+      </w:r>
+      <w:r>
+        <w:rPr>
+          <w:lang w:val="en-US"/>
+        </w:rPr>
+        <w:t>last</w:t>
+      </w:r>
+      <w:r>
+        <w:rPr>
+          <w:lang w:val="en-US"/>
+        </w:rPr>
+        <w:t xml:space="preserve"> </w:t>
+      </w:r>
+      <w:r>
+        <w:rPr>
+          <w:lang w:val="en-US"/>
+        </w:rPr>
+        <w:t>reason</w:t>
+      </w:r>
+      <w:r>
+        <w:rPr>
+          <w:lang w:val="en-US"/>
+        </w:rPr>
+        <w:t>,</w:t>
+      </w:r>
+      <w:r>
+        <w:rPr>
+          <w:lang w:val="en-US"/>
+        </w:rPr>
+        <w:t xml:space="preserve"> </w:t>
+      </w:r>
+      <w:r>
+        <w:rPr>
+          <w:lang w:val="en-US"/>
+        </w:rPr>
+        <w:t>for</w:t>
+      </w:r>
+      <w:r>
+        <w:rPr>
+          <w:lang w:val="en-US"/>
+        </w:rPr>
+        <w:t xml:space="preserve"> </w:t>
+      </w:r>
+      <w:r>
+        <w:rPr>
+          <w:lang w:val="en-US"/>
+        </w:rPr>
+        <w:t>someone</w:t>
+      </w:r>
+      <w:r>
+        <w:rPr>
+          <w:lang w:val="en-US"/>
+        </w:rPr>
+        <w:t xml:space="preserve">, </w:t>
+      </w:r>
+      <w:r>
+        <w:rPr>
+          <w:lang w:val="en-US"/>
+        </w:rPr>
+        <w:t>who</w:t>
+      </w:r>
+      <w:r>
+        <w:rPr>
+          <w:lang w:val="en-US"/>
+        </w:rPr>
+        <w:t xml:space="preserve"> </w:t>
+      </w:r>
+      <w:r>
+        <w:rPr>
+          <w:lang w:val="en-US"/>
+        </w:rPr>
+        <w:t>wants</w:t>
+      </w:r>
+      <w:r>
+        <w:rPr>
+          <w:lang w:val="en-US"/>
+        </w:rPr>
+        <w:t xml:space="preserve"> </w:t>
+      </w:r>
+      <w:r>
+        <w:rPr>
+          <w:lang w:val="en-US"/>
+        </w:rPr>
+        <w:t>to</w:t>
+      </w:r>
+      <w:r>
+        <w:rPr>
+          <w:lang w:val="en-US"/>
+        </w:rPr>
+        <w:t xml:space="preserve"> </w:t>
+      </w:r>
+      <w:r>
+        <w:rPr>
+          <w:lang w:val="en-US"/>
+        </w:rPr>
+        <w:t>build</w:t>
+      </w:r>
+      <w:r>
+        <w:rPr>
+          <w:lang w:val="en-US"/>
+        </w:rPr>
+        <w:t xml:space="preserve"> </w:t>
+      </w:r>
+      <w:r>
+        <w:rPr>
+          <w:lang w:val="en-US"/>
+        </w:rPr>
+        <w:t>our</w:t>
+      </w:r>
+      <w:r>
+        <w:rPr>
+          <w:lang w:val="en-US"/>
+        </w:rPr>
+        <w:t xml:space="preserve"> </w:t>
+      </w:r>
+      <w:r>
+        <w:rPr>
+          <w:lang w:val="en-US"/>
+        </w:rPr>
+        <w:t>model</w:t>
+      </w:r>
+      <w:r>
+        <w:rPr>
+          <w:lang w:val="en-US"/>
+        </w:rPr>
+        <w:t xml:space="preserve"> </w:t>
+      </w:r>
+      <w:r>
+        <w:rPr>
+          <w:lang w:val="en-US"/>
+        </w:rPr>
+        <w:t>in</w:t>
+      </w:r>
+      <w:r>
+        <w:rPr>
+          <w:lang w:val="en-US"/>
+        </w:rPr>
+        <w:t xml:space="preserve"> </w:t>
+      </w:r>
+      <w:r>
+        <w:rPr>
+          <w:lang w:val="en-US"/>
+        </w:rPr>
+        <w:t>home</w:t>
+      </w:r>
+      <w:r>
+        <w:rPr>
+          <w:lang w:val="en-US"/>
+        </w:rPr>
+        <w:t xml:space="preserve"> </w:t>
+      </w:r>
+      <w:r>
+        <w:rPr>
+          <w:lang w:val="en-US"/>
+        </w:rPr>
+        <w:t>from</w:t>
+      </w:r>
+      <w:r>
+        <w:rPr>
+          <w:lang w:val="en-US"/>
+        </w:rPr>
+        <w:t xml:space="preserve"> </w:t>
+      </w:r>
+      <w:r>
+        <w:rPr>
+          <w:lang w:val="en-US"/>
+        </w:rPr>
+        <w:t>open</w:t>
+      </w:r>
+      <w:r>
+        <w:rPr>
+          <w:lang w:val="en-US"/>
+        </w:rPr>
+        <w:t xml:space="preserve"> </w:t>
+      </w:r>
+      <w:r>
+        <w:rPr>
+          <w:lang w:val="en-US"/>
+        </w:rPr>
+        <w:t>res</w:t>
+      </w:r>
+      <w:r>
+        <w:rPr>
+          <w:lang w:val="en-US"/>
+        </w:rPr>
+        <w:t>o</w:t>
+      </w:r>
+      <w:r>
+        <w:rPr>
+          <w:lang w:val="en-US"/>
+        </w:rPr>
+        <w:t>u</w:t>
+      </w:r>
+      <w:r>
+        <w:rPr>
+          <w:lang w:val="en-US"/>
+        </w:rPr>
+        <w:t>rce</w:t>
+      </w:r>
+      <w:r>
+        <w:rPr>
+          <w:lang w:val="en-US"/>
+        </w:rPr>
+        <w:t>s</w:t>
+      </w:r>
+      <w:r>
+        <w:rPr>
+          <w:lang w:val="en-US"/>
+        </w:rPr>
+        <w:t xml:space="preserve">, </w:t>
+      </w:r>
+      <w:r>
+        <w:rPr>
+          <w:lang w:val="en-US"/>
+        </w:rPr>
+        <w:t>it</w:t>
+      </w:r>
+      <w:r>
+        <w:rPr>
+          <w:lang w:val="en-US"/>
+        </w:rPr>
+        <w:t xml:space="preserve"> </w:t>
+      </w:r>
+      <w:r>
+        <w:rPr>
+          <w:lang w:val="en-US"/>
+        </w:rPr>
+        <w:t>is</w:t>
+      </w:r>
+      <w:r>
+        <w:rPr>
+          <w:lang w:val="en-US"/>
+        </w:rPr>
+        <w:t xml:space="preserve"> </w:t>
+      </w:r>
+      <w:r>
+        <w:rPr>
+          <w:lang w:val="en-US"/>
+        </w:rPr>
+        <w:t>easier</w:t>
+      </w:r>
+      <w:r>
+        <w:rPr>
+          <w:lang w:val="en-US"/>
+        </w:rPr>
+        <w:t xml:space="preserve"> </w:t>
+      </w:r>
+      <w:r>
+        <w:rPr>
+          <w:lang w:val="en-US"/>
+        </w:rPr>
+        <w:t>to</w:t>
+      </w:r>
+      <w:r>
+        <w:rPr>
+          <w:lang w:val="en-US"/>
+        </w:rPr>
+        <w:t xml:space="preserve"> </w:t>
+      </w:r>
+      <w:r>
+        <w:rPr>
+          <w:lang w:val="en-US"/>
+        </w:rPr>
+        <w:t>download</w:t>
+      </w:r>
+      <w:r>
+        <w:rPr>
+          <w:lang w:val="en-US"/>
+        </w:rPr>
+        <w:t xml:space="preserve"> </w:t>
+      </w:r>
+      <w:r>
+        <w:rPr>
+          <w:lang w:val="en-US"/>
+        </w:rPr>
+        <w:t>our</w:t>
+      </w:r>
+      <w:r>
+        <w:rPr>
+          <w:lang w:val="en-US"/>
+        </w:rPr>
+        <w:t xml:space="preserve"> </w:t>
+      </w:r>
+      <w:r>
+        <w:rPr>
+          <w:lang w:val="en-US"/>
+        </w:rPr>
+        <w:t>app</w:t>
+      </w:r>
+      <w:r>
+        <w:rPr>
+          <w:lang w:val="en-US"/>
+        </w:rPr>
+        <w:t xml:space="preserve"> </w:t>
+      </w:r>
+      <w:r>
+        <w:rPr>
+          <w:lang w:val="en-US"/>
+        </w:rPr>
+        <w:t>than</w:t>
+      </w:r>
+      <w:r>
+        <w:rPr>
+          <w:lang w:val="en-US"/>
+        </w:rPr>
+        <w:t xml:space="preserve"> </w:t>
+      </w:r>
+      <w:r>
+        <w:rPr>
+          <w:lang w:val="en-US"/>
+        </w:rPr>
+        <w:t>build</w:t>
+      </w:r>
+      <w:r>
+        <w:rPr>
+          <w:lang w:val="en-US"/>
+        </w:rPr>
+        <w:t xml:space="preserve"> </w:t>
+      </w:r>
+      <w:r>
+        <w:rPr>
+          <w:lang w:val="en-US"/>
+        </w:rPr>
+        <w:t>a</w:t>
+      </w:r>
+      <w:r>
+        <w:rPr>
+          <w:lang w:val="en-US"/>
+        </w:rPr>
+        <w:t xml:space="preserve"> </w:t>
+      </w:r>
+      <w:r>
+        <w:rPr>
+          <w:lang w:val="en-US"/>
+        </w:rPr>
+        <w:t>difficult</w:t>
+      </w:r>
+      <w:r>
+        <w:rPr>
+          <w:lang w:val="en-US"/>
+        </w:rPr>
+        <w:t xml:space="preserve"> </w:t>
+      </w:r>
+      <w:r>
+        <w:rPr>
+          <w:lang w:val="en-US"/>
+        </w:rPr>
+        <w:t>remote</w:t>
+      </w:r>
+      <w:r>
+        <w:rPr>
+          <w:lang w:val="en-US"/>
+        </w:rPr>
+        <w:t xml:space="preserve"> </w:t>
+      </w:r>
+      <w:r>
+        <w:rPr>
+          <w:lang w:val="en-US"/>
+        </w:rPr>
+        <w:t>control</w:t>
+      </w:r>
+      <w:r>
+        <w:rPr>
+          <w:lang w:val="en-US"/>
+        </w:rPr>
+        <w:t xml:space="preserve"> </w:t>
+      </w:r>
+      <w:r>
+        <w:rPr>
+          <w:lang w:val="en-US"/>
+        </w:rPr>
+        <w:t>board.</w:t>
       </w:r>
     </w:p>
     <w:p>
-      <w:r>
+      <w:pPr>
+        <w:rPr>
+          <w:lang w:val="en-US"/>
+        </w:rPr>
+      </w:pPr>
+      <w:r>
+        <w:rPr>
+          <w:lang w:val="en-US"/>
+        </w:rPr>
         <w:lastRenderedPageBreak/>
-        <w:t>Всего предусмотрено три типа управления: управление через вводимый текст, управление через распознанную речь (управление голосом), а также режим ручного управления, когда пользователь имеет возможность вручную задать положение каждого пальца искусственной руки, что может быть полезно, например, при возникновении необходимости изобразить жест, отсутствующий в написанной библиотеке, или при использовании модели в качестве манипулятора</w:t>
-      </w:r>
-      <w:r>
-        <w:t>.</w:t>
+        <w:t xml:space="preserve">When you start the application, you can see the home screen with three buttons for selection of </w:t>
+      </w:r>
+      <w:r>
+        <w:rPr>
+          <w:lang w:val="en-US"/>
+        </w:rPr>
+        <w:t>control mode (</w:t>
+      </w:r>
+      <w:r>
+        <w:rPr>
+          <w:lang w:val="en-US"/>
+        </w:rPr>
+        <w:fldChar w:fldCharType="begin"/>
+      </w:r>
+      <w:r>
+        <w:rPr>
+          <w:lang w:val="en-US"/>
+        </w:rPr>
+        <w:instrText xml:space="preserve"> REF _Ref9527647 \h </w:instrText>
+      </w:r>
+      <w:r>
+        <w:rPr>
+          <w:lang w:val="en-US"/>
+        </w:rPr>
+      </w:r>
+      <w:r>
+        <w:rPr>
+          <w:lang w:val="en-US"/>
+        </w:rPr>
+        <w:fldChar w:fldCharType="separate"/>
+      </w:r>
+      <w:r>
+        <w:rPr>
+          <w:lang w:val="en-US"/>
+        </w:rPr>
+        <w:t xml:space="preserve">Fig. </w:t>
+      </w:r>
+      <w:r>
+        <w:rPr>
+          <w:lang w:val="en-US"/>
+        </w:rPr>
+        <w:t>3</w:t>
+      </w:r>
+      <w:r>
+        <w:rPr>
+          <w:lang w:val="en-US"/>
+        </w:rPr>
+        <w:fldChar w:fldCharType="end"/>
+      </w:r>
+      <w:r>
+        <w:rPr>
+          <w:lang w:val="en-US"/>
+        </w:rPr>
+        <w:t>).</w:t>
       </w:r>
     </w:p>
     <w:p>
       <w:pPr>
+        <w:rPr>
+          <w:lang w:val="en-US"/>
+        </w:rPr>
+      </w:pPr>
+      <w:r>
+        <w:rPr>
+          <w:lang w:val="en-US"/>
+        </w:rPr>
+        <w:t>There are three control modes. Control b</w:t>
+      </w:r>
+      <w:r>
+        <w:rPr>
+          <w:lang w:val="en-US"/>
+        </w:rPr>
+        <w:t>y entering the text, control by</w:t>
+      </w:r>
+      <w:r>
+        <w:rPr>
+          <w:lang w:val="en-US"/>
+        </w:rPr>
+        <w:t xml:space="preserve"> speech </w:t>
+      </w:r>
+      <w:r>
+        <w:rPr>
+          <w:lang w:val="en-US"/>
+        </w:rPr>
+        <w:t xml:space="preserve">recognition </w:t>
+      </w:r>
+      <w:r>
+        <w:rPr>
+          <w:lang w:val="en-US"/>
+        </w:rPr>
+        <w:t>(voice mode), and the manual mode, where user can choice rotation angle for each finger manually. The last mode could be used when the user want to use hand to show a sign, which is not provided in our library, or to use model as a manipulator.</w:t>
+      </w:r>
+    </w:p>
+    <w:p>
+      <w:pPr>
         <w:pStyle w:val="31"/>
       </w:pPr>
-      <w:bookmarkStart w:id="13" w:name="_Toc9446269"/>
       <w:r>
         <w:rPr>
           <w:rStyle w:val="32"/>
           <w:b/>
           <w:bCs/>
-        </w:rPr>
-        <w:t>3</w:t>
-      </w:r>
-      <w:r>
-        <w:rPr>
-          <w:rStyle w:val="32"/>
-          <w:b/>
-          <w:bCs/>
+          <w:lang w:val="en-US"/>
+        </w:rPr>
+        <w:t>Text control mode</w:t>
+      </w:r>
+    </w:p>
+    <w:p>
+      <w:pPr>
+        <w:rPr>
+          <w:lang w:val="en-US"/>
+        </w:rPr>
+      </w:pPr>
+      <w:r>
+        <w:rPr>
+          <w:lang w:val="en-US"/>
+        </w:rPr>
+        <w:t>If</w:t>
+      </w:r>
+      <w:r>
+        <w:rPr>
+          <w:lang w:val="en-US"/>
+        </w:rPr>
+        <w:t xml:space="preserve"> </w:t>
+      </w:r>
+      <w:r>
+        <w:rPr>
+          <w:lang w:val="en-US"/>
+        </w:rPr>
+        <w:t>user</w:t>
+      </w:r>
+      <w:r>
+        <w:rPr>
+          <w:lang w:val="en-US"/>
+        </w:rPr>
+        <w:t xml:space="preserve"> </w:t>
+      </w:r>
+      <w:r>
+        <w:rPr>
+          <w:lang w:val="en-US"/>
+        </w:rPr>
+        <w:t>presses</w:t>
+      </w:r>
+      <w:r>
+        <w:rPr>
+          <w:lang w:val="en-US"/>
+        </w:rPr>
+        <w:t xml:space="preserve"> </w:t>
+      </w:r>
+      <w:r>
+        <w:rPr>
+          <w:lang w:val="en-US"/>
+        </w:rPr>
+        <w:t>the</w:t>
+      </w:r>
+      <w:r>
+        <w:rPr>
+          <w:lang w:val="en-US"/>
+        </w:rPr>
+        <w:t xml:space="preserve"> </w:t>
+      </w:r>
+      <w:r>
+        <w:rPr>
+          <w:lang w:val="en-US"/>
+        </w:rPr>
+        <w:t>button</w:t>
+      </w:r>
+      <w:r>
+        <w:rPr>
+          <w:lang w:val="en-US"/>
+        </w:rPr>
+        <w:t xml:space="preserve"> “</w:t>
+      </w:r>
+      <w:r>
+        <w:rPr>
+          <w:lang w:val="en-US"/>
+        </w:rPr>
+        <w:t>Text</w:t>
+      </w:r>
+      <w:r>
+        <w:rPr>
+          <w:lang w:val="en-US"/>
+        </w:rPr>
+        <w:t xml:space="preserve"> </w:t>
+      </w:r>
+      <w:r>
+        <w:rPr>
+          <w:lang w:val="en-US"/>
+        </w:rPr>
+        <w:t>mode</w:t>
+      </w:r>
+      <w:r>
+        <w:rPr>
+          <w:lang w:val="en-US"/>
+        </w:rPr>
+        <w:t xml:space="preserve">”, </w:t>
+      </w:r>
+      <w:r>
+        <w:rPr>
+          <w:lang w:val="en-US"/>
+        </w:rPr>
+        <w:t>new</w:t>
+      </w:r>
+      <w:r>
+        <w:rPr>
+          <w:lang w:val="en-US"/>
+        </w:rPr>
+        <w:t xml:space="preserve"> </w:t>
+      </w:r>
+      <w:r>
+        <w:rPr>
+          <w:lang w:val="en-US"/>
+        </w:rPr>
+        <w:t>screen</w:t>
+      </w:r>
+      <w:r>
+        <w:rPr>
+          <w:lang w:val="en-US"/>
+        </w:rPr>
+        <w:t xml:space="preserve"> </w:t>
+      </w:r>
+      <w:r>
+        <w:rPr>
+          <w:lang w:val="en-US"/>
+        </w:rPr>
+        <w:t>will</w:t>
+      </w:r>
+      <w:r>
+        <w:rPr>
+          <w:lang w:val="en-US"/>
+        </w:rPr>
+        <w:t xml:space="preserve"> </w:t>
+      </w:r>
+      <w:r>
+        <w:rPr>
+          <w:lang w:val="en-US"/>
+        </w:rPr>
+        <w:t>be</w:t>
+      </w:r>
+      <w:r>
+        <w:rPr>
+          <w:lang w:val="en-US"/>
+        </w:rPr>
+        <w:t xml:space="preserve"> </w:t>
+      </w:r>
+      <w:r>
+        <w:rPr>
+          <w:lang w:val="en-US"/>
+        </w:rPr>
+        <w:t>opened</w:t>
+      </w:r>
+      <w:r>
+        <w:rPr>
+          <w:lang w:val="en-US"/>
         </w:rPr>
         <w:t>.</w:t>
       </w:r>
       <w:r>
         <w:rPr>
-          <w:rStyle w:val="32"/>
-          <w:b/>
-          <w:bCs/>
-        </w:rPr>
-        <w:t>3</w:t>
-      </w:r>
-      <w:r>
-        <w:rPr>
-          <w:rStyle w:val="32"/>
-          <w:b/>
-          <w:bCs/>
-        </w:rPr>
-        <w:t>.1 Управление посредством ввода текста</w:t>
+          <w:lang w:val="en-US"/>
+        </w:rPr>
+        <w:t xml:space="preserve"> Text</w:t>
+      </w:r>
+      <w:r>
+        <w:rPr>
+          <w:lang w:val="en-US"/>
+        </w:rPr>
+        <w:t xml:space="preserve"> </w:t>
+      </w:r>
+      <w:r>
+        <w:rPr>
+          <w:lang w:val="en-US"/>
+        </w:rPr>
+        <w:t>control</w:t>
+      </w:r>
+      <w:r>
+        <w:rPr>
+          <w:lang w:val="en-US"/>
+        </w:rPr>
+        <w:t xml:space="preserve"> </w:t>
+      </w:r>
+      <w:r>
+        <w:rPr>
+          <w:lang w:val="en-US"/>
+        </w:rPr>
+        <w:t>mode</w:t>
+      </w:r>
+      <w:r>
+        <w:rPr>
+          <w:lang w:val="en-US"/>
+        </w:rPr>
+        <w:t xml:space="preserve"> </w:t>
+      </w:r>
+      <w:r>
+        <w:rPr>
+          <w:lang w:val="en-US"/>
+        </w:rPr>
+        <w:t>is</w:t>
+      </w:r>
+      <w:r>
+        <w:rPr>
+          <w:lang w:val="en-US"/>
+        </w:rPr>
+        <w:t xml:space="preserve"> </w:t>
+      </w:r>
+      <w:r>
+        <w:rPr>
+          <w:lang w:val="en-US"/>
+        </w:rPr>
+        <w:t>carried</w:t>
+      </w:r>
+      <w:r>
+        <w:rPr>
+          <w:lang w:val="en-US"/>
+        </w:rPr>
+        <w:t xml:space="preserve"> </w:t>
+      </w:r>
+      <w:r>
+        <w:rPr>
+          <w:lang w:val="en-US"/>
+        </w:rPr>
+        <w:t>out</w:t>
+      </w:r>
+      <w:r>
+        <w:rPr>
+          <w:lang w:val="en-US"/>
+        </w:rPr>
+        <w:t xml:space="preserve"> </w:t>
+      </w:r>
+      <w:r>
+        <w:rPr>
+          <w:lang w:val="en-US"/>
+        </w:rPr>
+        <w:t>as</w:t>
+      </w:r>
+      <w:r>
+        <w:rPr>
+          <w:lang w:val="en-US"/>
+        </w:rPr>
+        <w:t xml:space="preserve"> </w:t>
+      </w:r>
+      <w:r>
+        <w:rPr>
+          <w:lang w:val="en-US"/>
+        </w:rPr>
+        <w:t>follows</w:t>
+      </w:r>
+      <w:r>
+        <w:rPr>
+          <w:lang w:val="en-US"/>
+        </w:rPr>
+        <w:t>.</w:t>
+      </w:r>
+      <w:r>
+        <w:rPr>
+          <w:lang w:val="en-US"/>
+        </w:rPr>
+        <w:t xml:space="preserve"> User</w:t>
+      </w:r>
+      <w:r>
+        <w:rPr>
+          <w:lang w:val="en-US"/>
+        </w:rPr>
+        <w:t xml:space="preserve"> </w:t>
+      </w:r>
+      <w:r>
+        <w:rPr>
+          <w:lang w:val="en-US"/>
+        </w:rPr>
+        <w:t>entered</w:t>
+      </w:r>
+      <w:r>
+        <w:rPr>
+          <w:lang w:val="en-US"/>
+        </w:rPr>
+        <w:t xml:space="preserve"> </w:t>
+      </w:r>
+      <w:r>
+        <w:rPr>
+          <w:lang w:val="en-US"/>
+        </w:rPr>
+        <w:t>the</w:t>
+      </w:r>
+      <w:r>
+        <w:rPr>
+          <w:lang w:val="en-US"/>
+        </w:rPr>
+        <w:t xml:space="preserve"> </w:t>
+      </w:r>
+      <w:r>
+        <w:rPr>
+          <w:lang w:val="en-US"/>
+        </w:rPr>
+        <w:t>text</w:t>
+      </w:r>
+      <w:r>
+        <w:rPr>
+          <w:lang w:val="en-US"/>
+        </w:rPr>
+        <w:t xml:space="preserve">, </w:t>
+      </w:r>
+      <w:r>
+        <w:rPr>
+          <w:lang w:val="en-US"/>
+        </w:rPr>
+        <w:t>which</w:t>
+      </w:r>
+      <w:r>
+        <w:rPr>
+          <w:lang w:val="en-US"/>
+        </w:rPr>
+        <w:t xml:space="preserve"> </w:t>
+      </w:r>
+      <w:r>
+        <w:rPr>
+          <w:lang w:val="en-US"/>
+        </w:rPr>
+        <w:t>he</w:t>
+      </w:r>
+      <w:r>
+        <w:rPr>
+          <w:lang w:val="en-US"/>
+        </w:rPr>
+        <w:t xml:space="preserve"> </w:t>
+      </w:r>
+      <w:r>
+        <w:rPr>
+          <w:lang w:val="en-US"/>
+        </w:rPr>
+        <w:t>want</w:t>
+      </w:r>
+      <w:r>
+        <w:rPr>
+          <w:lang w:val="en-US"/>
+        </w:rPr>
+        <w:t xml:space="preserve"> </w:t>
+      </w:r>
+      <w:r>
+        <w:rPr>
+          <w:lang w:val="en-US"/>
+        </w:rPr>
+        <w:t>to</w:t>
+      </w:r>
+      <w:r>
+        <w:rPr>
+          <w:lang w:val="en-US"/>
+        </w:rPr>
+        <w:t xml:space="preserve"> </w:t>
+      </w:r>
+      <w:r>
+        <w:rPr>
+          <w:lang w:val="en-US"/>
+        </w:rPr>
+        <w:t>be</w:t>
+      </w:r>
+      <w:r>
+        <w:rPr>
+          <w:lang w:val="en-US"/>
+        </w:rPr>
+        <w:t xml:space="preserve"> </w:t>
+      </w:r>
+      <w:r>
+        <w:rPr>
+          <w:lang w:val="en-US"/>
+        </w:rPr>
+        <w:t>translated to sign language</w:t>
+      </w:r>
+      <w:r>
+        <w:rPr>
+          <w:lang w:val="en-US"/>
+        </w:rPr>
+        <w:t>,</w:t>
+      </w:r>
+      <w:r>
+        <w:rPr>
+          <w:lang w:val="en-US"/>
+        </w:rPr>
+        <w:t xml:space="preserve"> using integrated virtual keybo</w:t>
+      </w:r>
+      <w:r>
+        <w:rPr>
+          <w:lang w:val="en-US"/>
+        </w:rPr>
+        <w:t>a</w:t>
+      </w:r>
+      <w:r>
+        <w:rPr>
+          <w:lang w:val="en-US"/>
+        </w:rPr>
+        <w:t>rd</w:t>
+      </w:r>
+      <w:r>
+        <w:rPr>
+          <w:lang w:val="en-US"/>
+        </w:rPr>
+        <w:t>, then close it and press the button “Translate text”. Text</w:t>
+      </w:r>
+      <w:r>
+        <w:rPr>
+          <w:lang w:val="en-US"/>
+        </w:rPr>
+        <w:t xml:space="preserve"> </w:t>
+      </w:r>
+      <w:r>
+        <w:rPr>
+          <w:lang w:val="en-US"/>
+        </w:rPr>
+        <w:t>is</w:t>
+      </w:r>
+      <w:r>
+        <w:rPr>
+          <w:lang w:val="en-US"/>
+        </w:rPr>
+        <w:t xml:space="preserve"> </w:t>
+      </w:r>
+      <w:r>
+        <w:rPr>
+          <w:lang w:val="en-US"/>
+        </w:rPr>
+        <w:t>read</w:t>
+      </w:r>
+      <w:r>
+        <w:rPr>
+          <w:lang w:val="en-US"/>
+        </w:rPr>
+        <w:t xml:space="preserve"> </w:t>
+      </w:r>
+      <w:r>
+        <w:rPr>
+          <w:lang w:val="en-US"/>
+        </w:rPr>
+        <w:t>from</w:t>
+      </w:r>
+      <w:r>
+        <w:rPr>
+          <w:lang w:val="en-US"/>
+        </w:rPr>
+        <w:t xml:space="preserve"> </w:t>
+      </w:r>
+      <w:r>
+        <w:rPr>
+          <w:lang w:val="en-US"/>
+        </w:rPr>
+        <w:t>special</w:t>
+      </w:r>
+      <w:r>
+        <w:rPr>
+          <w:lang w:val="en-US"/>
+        </w:rPr>
+        <w:t xml:space="preserve"> </w:t>
+      </w:r>
+      <w:r>
+        <w:rPr>
+          <w:lang w:val="en-US"/>
+        </w:rPr>
+        <w:t>field</w:t>
+      </w:r>
+      <w:r>
+        <w:rPr>
+          <w:lang w:val="en-US"/>
+        </w:rPr>
+        <w:t xml:space="preserve"> </w:t>
+      </w:r>
+      <w:r>
+        <w:rPr>
+          <w:lang w:val="en-US"/>
+        </w:rPr>
+        <w:t>by program, then application connected to hand prototype, using Bluetooth (if something goes wrong, user will be noticed by the following message), and, as the last step, text is converted to binary type and sent to the model.</w:t>
+      </w:r>
+    </w:p>
+    <w:p>
+      <w:pPr>
+        <w:pStyle w:val="31"/>
+        <w:rPr>
+          <w:lang w:val="en-US"/>
+        </w:rPr>
+      </w:pPr>
+      <w:r>
+        <w:rPr>
+          <w:lang w:val="en-US"/>
+        </w:rPr>
+        <w:t>Control due to speech recognition</w:t>
+      </w:r>
+    </w:p>
+    <w:p>
+      <w:r>
+        <w:rPr>
+          <w:lang w:val="en-US"/>
+        </w:rPr>
+        <w:t>If</w:t>
+      </w:r>
+      <w:r>
+        <w:rPr>
+          <w:lang w:val="en-US"/>
+        </w:rPr>
+        <w:t xml:space="preserve"> </w:t>
+      </w:r>
+      <w:r>
+        <w:rPr>
+          <w:lang w:val="en-US"/>
+        </w:rPr>
+        <w:t>user</w:t>
+      </w:r>
+      <w:r>
+        <w:rPr>
+          <w:lang w:val="en-US"/>
+        </w:rPr>
+        <w:t xml:space="preserve"> </w:t>
+      </w:r>
+      <w:r>
+        <w:rPr>
+          <w:lang w:val="en-US"/>
+        </w:rPr>
+        <w:t>presses</w:t>
+      </w:r>
+      <w:r>
+        <w:rPr>
+          <w:lang w:val="en-US"/>
+        </w:rPr>
+        <w:t xml:space="preserve"> </w:t>
+      </w:r>
+      <w:r>
+        <w:rPr>
+          <w:lang w:val="en-US"/>
+        </w:rPr>
+        <w:t>the</w:t>
+      </w:r>
+      <w:r>
+        <w:rPr>
+          <w:lang w:val="en-US"/>
+        </w:rPr>
+        <w:t xml:space="preserve"> </w:t>
+      </w:r>
+      <w:r>
+        <w:rPr>
+          <w:lang w:val="en-US"/>
+        </w:rPr>
+        <w:t>button</w:t>
+      </w:r>
+      <w:r>
+        <w:rPr>
+          <w:lang w:val="en-US"/>
+        </w:rPr>
+        <w:t xml:space="preserve"> “</w:t>
+      </w:r>
+      <w:r>
+        <w:rPr>
+          <w:lang w:val="en-US"/>
+        </w:rPr>
+        <w:t>Voice</w:t>
+      </w:r>
+      <w:r>
+        <w:rPr>
+          <w:lang w:val="en-US"/>
+        </w:rPr>
+        <w:t xml:space="preserve"> </w:t>
+      </w:r>
+      <w:r>
+        <w:rPr>
+          <w:lang w:val="en-US"/>
+        </w:rPr>
+        <w:t>mode</w:t>
+      </w:r>
+      <w:r>
+        <w:rPr>
+          <w:lang w:val="en-US"/>
+        </w:rPr>
+        <w:t>”</w:t>
+      </w:r>
+      <w:r>
+        <w:rPr>
+          <w:lang w:val="en-US"/>
+        </w:rPr>
+        <w:t xml:space="preserve"> on the home screen</w:t>
+      </w:r>
+      <w:r>
+        <w:rPr>
+          <w:lang w:val="en-US"/>
+        </w:rPr>
+        <w:t xml:space="preserve">, </w:t>
+      </w:r>
+      <w:r>
+        <w:rPr>
+          <w:lang w:val="en-US"/>
+        </w:rPr>
+        <w:t>another sc</w:t>
+      </w:r>
+      <w:r>
+        <w:rPr>
+          <w:lang w:val="en-US"/>
+        </w:rPr>
+        <w:t>reen will be opened. In this mode user can type text manually, like it goes in previous mode, but also he can press the button “Press and speak” and tell to the phone text, he want to be translated. Users speech will be recognize by phone, so text will be typed at the special field automatically. Last</w:t>
+      </w:r>
+      <w:r>
+        <w:t xml:space="preserve"> </w:t>
+      </w:r>
+      <w:r>
+        <w:rPr>
+          <w:lang w:val="en-US"/>
+        </w:rPr>
+        <w:t>step</w:t>
+      </w:r>
+      <w:r>
+        <w:t xml:space="preserve"> </w:t>
+      </w:r>
+      <w:r>
+        <w:rPr>
+          <w:lang w:val="en-US"/>
+        </w:rPr>
+        <w:t>is</w:t>
+      </w:r>
+      <w:r>
+        <w:t xml:space="preserve"> </w:t>
+      </w:r>
+      <w:r>
+        <w:rPr>
+          <w:lang w:val="en-US"/>
+        </w:rPr>
+        <w:t>to</w:t>
+      </w:r>
+      <w:r>
+        <w:t xml:space="preserve"> </w:t>
+      </w:r>
+      <w:r>
+        <w:rPr>
+          <w:lang w:val="en-US"/>
+        </w:rPr>
+        <w:t>press</w:t>
+      </w:r>
+      <w:r>
+        <w:t xml:space="preserve"> </w:t>
+      </w:r>
+      <w:r>
+        <w:rPr>
+          <w:lang w:val="en-US"/>
+        </w:rPr>
+        <w:t>the</w:t>
+      </w:r>
+      <w:r>
+        <w:t xml:space="preserve"> </w:t>
+      </w:r>
+      <w:r>
+        <w:rPr>
+          <w:lang w:val="en-US"/>
+        </w:rPr>
+        <w:t>button</w:t>
+      </w:r>
+      <w:r>
+        <w:t xml:space="preserve"> “</w:t>
+      </w:r>
+      <w:r>
+        <w:rPr>
+          <w:lang w:val="en-US"/>
+        </w:rPr>
+        <w:t>Translate</w:t>
+      </w:r>
+      <w:r>
+        <w:t xml:space="preserve">”. </w:t>
+      </w:r>
+    </w:p>
+    <w:p>
+      <w:pPr>
+        <w:pStyle w:val="31"/>
+      </w:pPr>
+      <w:r>
+        <w:rPr>
+          <w:lang w:val="en-US"/>
+        </w:rPr>
+        <w:t>Manual control mode</w:t>
+      </w:r>
+    </w:p>
+    <w:p>
+      <w:pPr>
+        <w:rPr>
+          <w:lang w:val="en-US"/>
+        </w:rPr>
+      </w:pPr>
+      <w:r>
+        <w:rPr>
+          <w:lang w:val="en-US"/>
+        </w:rPr>
+        <w:t>After</w:t>
+      </w:r>
+      <w:r>
+        <w:rPr>
+          <w:lang w:val="en-US"/>
+        </w:rPr>
+        <w:t xml:space="preserve"> </w:t>
+      </w:r>
+      <w:r>
+        <w:rPr>
+          <w:lang w:val="en-US"/>
+        </w:rPr>
+        <w:t>pressing</w:t>
+      </w:r>
+      <w:r>
+        <w:rPr>
+          <w:lang w:val="en-US"/>
+        </w:rPr>
+        <w:t xml:space="preserve"> </w:t>
+      </w:r>
+      <w:r>
+        <w:rPr>
+          <w:lang w:val="en-US"/>
+        </w:rPr>
+        <w:t>the</w:t>
+      </w:r>
+      <w:r>
+        <w:rPr>
+          <w:lang w:val="en-US"/>
+        </w:rPr>
+        <w:t xml:space="preserve"> </w:t>
+      </w:r>
+      <w:r>
+        <w:rPr>
+          <w:lang w:val="en-US"/>
+        </w:rPr>
+        <w:t>button</w:t>
+      </w:r>
+      <w:r>
+        <w:rPr>
+          <w:lang w:val="en-US"/>
+        </w:rPr>
+        <w:t xml:space="preserve"> “</w:t>
+      </w:r>
+      <w:r>
+        <w:rPr>
+          <w:lang w:val="en-US"/>
+        </w:rPr>
+        <w:t>Manual</w:t>
+      </w:r>
+      <w:r>
+        <w:rPr>
+          <w:lang w:val="en-US"/>
+        </w:rPr>
+        <w:t xml:space="preserve"> </w:t>
+      </w:r>
+      <w:r>
+        <w:rPr>
+          <w:lang w:val="en-US"/>
+        </w:rPr>
+        <w:t>mode</w:t>
+      </w:r>
+      <w:r>
+        <w:rPr>
+          <w:lang w:val="en-US"/>
+        </w:rPr>
+        <w:t xml:space="preserve">”, </w:t>
+      </w:r>
+      <w:r>
+        <w:rPr>
+          <w:lang w:val="en-US"/>
+        </w:rPr>
+        <w:t>the</w:t>
+      </w:r>
+      <w:r>
+        <w:rPr>
+          <w:lang w:val="en-US"/>
+        </w:rPr>
+        <w:t xml:space="preserve"> </w:t>
+      </w:r>
+      <w:r>
+        <w:rPr>
+          <w:lang w:val="en-US"/>
+        </w:rPr>
+        <w:t>new</w:t>
+      </w:r>
+      <w:r>
+        <w:rPr>
+          <w:lang w:val="en-US"/>
+        </w:rPr>
+        <w:t xml:space="preserve"> </w:t>
+      </w:r>
+      <w:r>
+        <w:rPr>
+          <w:lang w:val="en-US"/>
+        </w:rPr>
+        <w:t>screen with five Seek-bar</w:t>
+      </w:r>
+      <w:r>
+        <w:rPr>
+          <w:rStyle w:val="affff1"/>
+          <w:lang w:val="en-US"/>
+        </w:rPr>
+        <w:footnoteReference w:id="3"/>
+      </w:r>
+      <w:r>
+        <w:rPr>
+          <w:lang w:val="en-US"/>
+        </w:rPr>
+        <w:t xml:space="preserve"> </w:t>
+      </w:r>
+      <w:r>
+        <w:rPr>
+          <w:lang w:val="en-US"/>
+        </w:rPr>
+        <w:t>will</w:t>
+      </w:r>
+      <w:r>
+        <w:rPr>
+          <w:lang w:val="en-US"/>
+        </w:rPr>
+        <w:t xml:space="preserve"> </w:t>
+      </w:r>
+      <w:r>
+        <w:rPr>
+          <w:lang w:val="en-US"/>
+        </w:rPr>
+        <w:t>be</w:t>
+      </w:r>
+      <w:r>
+        <w:rPr>
+          <w:lang w:val="en-US"/>
+        </w:rPr>
+        <w:t xml:space="preserve"> </w:t>
+      </w:r>
+      <w:r>
+        <w:rPr>
+          <w:lang w:val="en-US"/>
+        </w:rPr>
+        <w:t>opened</w:t>
+      </w:r>
+      <w:r>
+        <w:rPr>
+          <w:lang w:val="en-US"/>
+        </w:rPr>
+        <w:t>.</w:t>
+      </w:r>
+      <w:r>
+        <w:rPr>
+          <w:lang w:val="en-US"/>
+        </w:rPr>
+        <w:t xml:space="preserve"> There</w:t>
+      </w:r>
+      <w:r>
+        <w:rPr>
+          <w:lang w:val="en-US"/>
+        </w:rPr>
+        <w:t xml:space="preserve"> </w:t>
+      </w:r>
+      <w:r>
+        <w:rPr>
+          <w:lang w:val="en-US"/>
+        </w:rPr>
+        <w:t>is</w:t>
+      </w:r>
+      <w:r>
+        <w:rPr>
+          <w:lang w:val="en-US"/>
+        </w:rPr>
+        <w:t xml:space="preserve"> </w:t>
+      </w:r>
+      <w:r>
+        <w:rPr>
+          <w:lang w:val="en-US"/>
+        </w:rPr>
+        <w:t>little</w:t>
+      </w:r>
+      <w:r>
+        <w:rPr>
+          <w:lang w:val="en-US"/>
+        </w:rPr>
+        <w:t xml:space="preserve"> </w:t>
+      </w:r>
+      <w:r>
+        <w:rPr>
+          <w:lang w:val="en-US"/>
+        </w:rPr>
+        <w:t>box</w:t>
+      </w:r>
+      <w:r>
+        <w:rPr>
+          <w:lang w:val="en-US"/>
+        </w:rPr>
+        <w:t xml:space="preserve"> </w:t>
+      </w:r>
+      <w:r>
+        <w:rPr>
+          <w:lang w:val="en-US"/>
+        </w:rPr>
+        <w:t>for</w:t>
+      </w:r>
+      <w:r>
+        <w:rPr>
+          <w:lang w:val="en-US"/>
+        </w:rPr>
+        <w:t xml:space="preserve"> </w:t>
+      </w:r>
+      <w:r>
+        <w:rPr>
+          <w:lang w:val="en-US"/>
+        </w:rPr>
+        <w:t>the</w:t>
+      </w:r>
+      <w:r>
+        <w:rPr>
+          <w:lang w:val="en-US"/>
+        </w:rPr>
+        <w:t xml:space="preserve"> </w:t>
+      </w:r>
+      <w:r>
+        <w:rPr>
+          <w:lang w:val="en-US"/>
+        </w:rPr>
+        <w:t>right</w:t>
+      </w:r>
+      <w:r>
+        <w:rPr>
+          <w:lang w:val="en-US"/>
+        </w:rPr>
+        <w:t xml:space="preserve"> </w:t>
+      </w:r>
+      <w:r>
+        <w:rPr>
+          <w:lang w:val="en-US"/>
+        </w:rPr>
+        <w:t xml:space="preserve">of each scale with scale value, </w:t>
+      </w:r>
+      <w:r>
+        <w:rPr>
+          <w:lang w:val="en-US"/>
+        </w:rPr>
+        <w:lastRenderedPageBreak/>
+        <w:t xml:space="preserve">which write inside it, and finger name, which rotation angle is controlled by scale. </w:t>
+      </w:r>
+      <w:r>
+        <w:rPr>
+          <w:lang w:val="en-US"/>
+        </w:rPr>
+        <w:t>Using</w:t>
+      </w:r>
+      <w:r>
+        <w:rPr>
+          <w:lang w:val="en-US"/>
+        </w:rPr>
+        <w:t xml:space="preserve"> </w:t>
+      </w:r>
+      <w:r>
+        <w:rPr>
+          <w:lang w:val="en-US"/>
+        </w:rPr>
+        <w:t>this</w:t>
+      </w:r>
+      <w:r>
+        <w:rPr>
+          <w:lang w:val="en-US"/>
+        </w:rPr>
+        <w:t xml:space="preserve"> </w:t>
+      </w:r>
+      <w:r>
+        <w:rPr>
+          <w:lang w:val="en-US"/>
+        </w:rPr>
+        <w:t>scale</w:t>
+      </w:r>
+      <w:r>
+        <w:rPr>
+          <w:lang w:val="en-US"/>
+        </w:rPr>
+        <w:t xml:space="preserve">, </w:t>
+      </w:r>
+      <w:r>
+        <w:rPr>
+          <w:lang w:val="en-US"/>
+        </w:rPr>
+        <w:t>user</w:t>
+      </w:r>
+      <w:r>
+        <w:rPr>
+          <w:lang w:val="en-US"/>
+        </w:rPr>
+        <w:t xml:space="preserve"> </w:t>
+      </w:r>
+      <w:r>
+        <w:rPr>
+          <w:lang w:val="en-US"/>
+        </w:rPr>
+        <w:t>can</w:t>
+      </w:r>
+      <w:r>
+        <w:rPr>
+          <w:lang w:val="en-US"/>
+        </w:rPr>
+        <w:t xml:space="preserve"> </w:t>
+      </w:r>
+      <w:r>
+        <w:rPr>
+          <w:lang w:val="en-US"/>
+        </w:rPr>
+        <w:t>choice individual angle for each model’s finger. After choosing angles, user should press the “Send” button and all angles will be sent to the model according to algorithm, which we describe later.</w:t>
+      </w:r>
+    </w:p>
+    <w:p>
+      <w:pPr>
+        <w:pStyle w:val="31"/>
+      </w:pPr>
+      <w:r>
+        <w:rPr>
+          <w:lang w:val="en-US"/>
+        </w:rPr>
+        <w:t>Localization of application</w:t>
+      </w:r>
+    </w:p>
+    <w:p>
+      <w:r>
+        <w:rPr>
+          <w:lang w:val="en-US"/>
+        </w:rPr>
+        <w:t>One</w:t>
+      </w:r>
+      <w:r>
+        <w:rPr>
+          <w:lang w:val="en-US"/>
+        </w:rPr>
+        <w:t xml:space="preserve"> </w:t>
+      </w:r>
+      <w:r>
+        <w:rPr>
+          <w:lang w:val="en-US"/>
+        </w:rPr>
+        <w:t>thought</w:t>
+      </w:r>
+      <w:r>
+        <w:rPr>
+          <w:lang w:val="en-US"/>
+        </w:rPr>
+        <w:t xml:space="preserve"> </w:t>
+      </w:r>
+      <w:r>
+        <w:rPr>
+          <w:lang w:val="en-US"/>
+        </w:rPr>
+        <w:t>came</w:t>
+      </w:r>
+      <w:r>
+        <w:rPr>
+          <w:lang w:val="en-US"/>
+        </w:rPr>
+        <w:t xml:space="preserve"> </w:t>
+      </w:r>
+      <w:r>
+        <w:rPr>
+          <w:lang w:val="en-US"/>
+        </w:rPr>
+        <w:t>to</w:t>
+      </w:r>
+      <w:r>
+        <w:rPr>
+          <w:lang w:val="en-US"/>
+        </w:rPr>
+        <w:t xml:space="preserve"> </w:t>
+      </w:r>
+      <w:r>
+        <w:rPr>
+          <w:lang w:val="en-US"/>
+        </w:rPr>
+        <w:t>us</w:t>
+      </w:r>
+      <w:r>
+        <w:rPr>
+          <w:lang w:val="en-US"/>
+        </w:rPr>
+        <w:t xml:space="preserve">, </w:t>
+      </w:r>
+      <w:r>
+        <w:rPr>
+          <w:lang w:val="en-US"/>
+        </w:rPr>
+        <w:t>while</w:t>
+      </w:r>
+      <w:r>
+        <w:rPr>
+          <w:lang w:val="en-US"/>
+        </w:rPr>
+        <w:t xml:space="preserve"> </w:t>
+      </w:r>
+      <w:r>
+        <w:rPr>
+          <w:lang w:val="en-US"/>
+        </w:rPr>
+        <w:t>we</w:t>
+      </w:r>
+      <w:r>
+        <w:rPr>
+          <w:lang w:val="en-US"/>
+        </w:rPr>
+        <w:t xml:space="preserve"> </w:t>
+      </w:r>
+      <w:r>
+        <w:rPr>
+          <w:lang w:val="en-US"/>
+        </w:rPr>
+        <w:t>was</w:t>
+      </w:r>
+      <w:r>
+        <w:rPr>
+          <w:lang w:val="en-US"/>
+        </w:rPr>
+        <w:t xml:space="preserve"> </w:t>
+      </w:r>
+      <w:r>
+        <w:rPr>
+          <w:lang w:val="en-US"/>
+        </w:rPr>
+        <w:t>working</w:t>
+      </w:r>
+      <w:r>
+        <w:rPr>
+          <w:lang w:val="en-US"/>
+        </w:rPr>
+        <w:t xml:space="preserve"> </w:t>
+      </w:r>
+      <w:r>
+        <w:rPr>
+          <w:lang w:val="en-US"/>
+        </w:rPr>
+        <w:t>with</w:t>
+      </w:r>
+      <w:r>
+        <w:rPr>
+          <w:lang w:val="en-US"/>
+        </w:rPr>
+        <w:t xml:space="preserve"> </w:t>
+      </w:r>
+      <w:r>
+        <w:rPr>
+          <w:lang w:val="en-US"/>
+        </w:rPr>
+        <w:t>this</w:t>
+      </w:r>
+      <w:r>
+        <w:rPr>
+          <w:lang w:val="en-US"/>
+        </w:rPr>
+        <w:t xml:space="preserve"> </w:t>
+      </w:r>
+      <w:r>
+        <w:rPr>
+          <w:lang w:val="en-US"/>
+        </w:rPr>
+        <w:t>project</w:t>
+      </w:r>
+      <w:r>
+        <w:rPr>
+          <w:lang w:val="en-US"/>
+        </w:rPr>
+        <w:t>.</w:t>
+      </w:r>
+      <w:r>
+        <w:rPr>
+          <w:lang w:val="en-US"/>
+        </w:rPr>
+        <w:t xml:space="preserve"> What</w:t>
+      </w:r>
+      <w:r>
+        <w:rPr>
+          <w:lang w:val="en-US"/>
+        </w:rPr>
+        <w:t xml:space="preserve"> </w:t>
+      </w:r>
+      <w:r>
+        <w:rPr>
+          <w:lang w:val="en-US"/>
+        </w:rPr>
+        <w:t>if</w:t>
+      </w:r>
+      <w:r>
+        <w:rPr>
+          <w:lang w:val="en-US"/>
+        </w:rPr>
+        <w:t xml:space="preserve"> </w:t>
+      </w:r>
+      <w:r>
+        <w:rPr>
+          <w:lang w:val="en-US"/>
+        </w:rPr>
+        <w:t>foreigners, who don’t know Russian, will be interested by our project? If so, they all will have problems with model control. Therefore, we have decided to translate our app into English. It was really easy task, especially to do it in Android Studio</w:t>
+      </w:r>
+      <w:r>
+        <w:rPr>
+          <w:rStyle w:val="affff1"/>
+          <w:lang w:val="en-US"/>
+        </w:rPr>
+        <w:footnoteReference w:id="4"/>
+      </w:r>
+      <w:r>
+        <w:rPr>
+          <w:lang w:val="en-US"/>
+        </w:rPr>
+        <w:t xml:space="preserve"> because there is special</w:t>
+      </w:r>
+      <w:r>
+        <w:rPr>
+          <w:lang w:val="en-US"/>
+        </w:rPr>
+        <w:t xml:space="preserve"> developer</w:t>
+      </w:r>
+      <w:r>
+        <w:rPr>
+          <w:lang w:val="en-US"/>
+        </w:rPr>
+        <w:t xml:space="preserve"> </w:t>
+      </w:r>
+      <w:r>
+        <w:rPr>
+          <w:lang w:val="en-US"/>
+        </w:rPr>
+        <w:t>translation settings.</w:t>
+      </w:r>
+    </w:p>
+    <w:p>
+      <w:pPr>
+        <w:rPr>
+          <w:lang w:val="en-US"/>
+        </w:rPr>
+      </w:pPr>
+      <w:r>
+        <w:rPr>
+          <w:lang w:val="en-US"/>
+        </w:rPr>
+        <w:t>So, if user changes his phone’s system language to English app will be available on English too.</w:t>
+      </w:r>
+    </w:p>
+    <w:p>
+      <w:pPr>
+        <w:pStyle w:val="21"/>
+      </w:pPr>
+      <w:bookmarkStart w:id="12" w:name="_Toc9446273"/>
+      <w:r>
+        <w:t>Реализация</w:t>
+      </w:r>
+      <w:r>
+        <w:t xml:space="preserve"> передачи данных</w:t>
+      </w:r>
+      <w:bookmarkEnd w:id="12"/>
+    </w:p>
+    <w:p>
+      <w:pPr>
+        <w:pStyle w:val="31"/>
+      </w:pPr>
+      <w:bookmarkStart w:id="13" w:name="_Toc9446274"/>
+      <w:r>
+        <w:t xml:space="preserve">Реализация со стороны </w:t>
+      </w:r>
+      <w:r>
+        <w:rPr>
+          <w:lang w:val="en-US"/>
+        </w:rPr>
+        <w:t>Android</w:t>
+      </w:r>
+      <w:r>
+        <w:t>-</w:t>
+      </w:r>
+      <w:r>
+        <w:t>приложения.</w:t>
       </w:r>
       <w:bookmarkEnd w:id="13"/>
     </w:p>
     <w:p>
       <w:r>
-        <w:t xml:space="preserve">При нажатии на кнопку «Перевод текстом» перед пользователем появится новый </w:t>
-      </w:r>
-      <w:r>
-        <w:t>экран</w:t>
-      </w:r>
-      <w:r>
-        <w:t>.</w:t>
-      </w:r>
-      <w:r>
-        <w:t xml:space="preserve"> </w:t>
-      </w:r>
-      <w:r>
-        <w:t>Управление посредством ввода текста осуществляется следующим образом. В специально отведенное текстовое поле пользователь вводит текст, который должен быть переведен на язык жестов, используя встроенную виртуальную клавиатуру устройства (обязательно имеется на каждом устройстве), после чего закрывает клавиатуру</w:t>
-      </w:r>
-      <w:r>
-        <w:t xml:space="preserve"> и нажимает на кнопку «Перевести текст». Программа устанавливает </w:t>
+        <w:t>После написания базовой части программы, в состав которой входил</w:t>
+      </w:r>
+      <w:r>
+        <w:t>и</w:t>
+      </w:r>
+      <w:r>
+        <w:t>: дизайн интерфейса (разработка образов компонентов программы), связь интерфейса с исполнительной частью кода, обработка нажатий на кнопки, переключение между экранами приложения и т.д.</w:t>
+      </w:r>
+      <w:r>
+        <w:t>,</w:t>
+      </w:r>
+      <w:r>
+        <w:t xml:space="preserve"> мы взялись за реализацию </w:t>
       </w:r>
       <w:r>
         <w:rPr>
@@ -12594,171 +14495,534 @@
         <w:t>-</w:t>
       </w:r>
       <w:r>
-        <w:t>соединение с прототипом руки (в случае ошибки установки соединения пользователь будет уведомлен всплывающим сообщением), после преобразует введенный текст к двоичному тип</w:t>
-      </w:r>
-      <w:r>
-        <w:t>у и передает на микроконтроллер</w:t>
-      </w:r>
-      <w:r>
-        <w:t>.</w:t>
+        <w:t>канала передачи данных. Пос</w:t>
+      </w:r>
+      <w:r>
+        <w:t>ле изучения литературы по теме «О</w:t>
+      </w:r>
+      <w:r>
+        <w:t xml:space="preserve">бщение </w:t>
+      </w:r>
+      <w:r>
+        <w:rPr>
+          <w:lang w:val="en-US"/>
+        </w:rPr>
+        <w:t>Android</w:t>
+      </w:r>
+      <w:r>
+        <w:t>-</w:t>
+      </w:r>
+      <w:r>
+        <w:t>устройства и микроконтроллера</w:t>
+      </w:r>
+      <w:r>
+        <w:t>»</w:t>
+      </w:r>
+      <w:r>
+        <w:t xml:space="preserve"> было реализовано следующим образом. </w:t>
       </w:r>
     </w:p>
     <w:p>
+      <w:r>
+        <w:t>Для работы</w:t>
+      </w:r>
+      <w:r>
+        <w:t xml:space="preserve"> приложения на устройстве пользователя должно присутствовать устройство, способное реализовать </w:t>
+      </w:r>
+      <w:r>
+        <w:rPr>
+          <w:lang w:val="en-US"/>
+        </w:rPr>
+        <w:t>Bluetooth</w:t>
+      </w:r>
+      <w:r>
+        <w:t>-</w:t>
+      </w:r>
+      <w:r>
+        <w:t>передачу данных</w:t>
+      </w:r>
+      <w:r>
+        <w:t xml:space="preserve">, также это устройство должно быть включено. При каждом запуске приложения </w:t>
+      </w:r>
+      <w:r>
+        <w:lastRenderedPageBreak/>
+        <w:t xml:space="preserve">эти два условия проверяются, и в том случае, если </w:t>
+      </w:r>
+      <w:r>
+        <w:rPr>
+          <w:lang w:val="en-US"/>
+        </w:rPr>
+        <w:t>Bluetooth</w:t>
+      </w:r>
+      <w:r>
+        <w:t xml:space="preserve"> </w:t>
+      </w:r>
+      <w:r>
+        <w:t>выключен, пользователю предлагается его включить</w:t>
+      </w:r>
+      <w:r>
+        <w:t>,</w:t>
+      </w:r>
+      <w:r>
+        <w:t xml:space="preserve"> не выходя из приложения (рис. </w:t>
+      </w:r>
+      <w:r>
+        <w:t>4</w:t>
+      </w:r>
+      <w:r>
+        <w:t>)</w:t>
+      </w:r>
+      <w:r>
+        <w:t>.</w:t>
+      </w:r>
+      <w:r>
+        <w:t xml:space="preserve"> </w:t>
+      </w:r>
+    </w:p>
+    <w:p>
+      <w:pPr>
+        <w:rPr>
+          <w:noProof/>
+        </w:rPr>
+      </w:pPr>
+      <w:r>
+        <w:t>При запуске какой-либо активности (открытии одного из трех режимов управления) в отдельном потоке</w:t>
+      </w:r>
+      <w:r>
+        <w:rPr>
+          <w:rStyle w:val="affff1"/>
+        </w:rPr>
+        <w:footnoteReference w:id="5"/>
+      </w:r>
+      <w:r>
+        <w:t xml:space="preserve"> запускается операция подключения стандартного </w:t>
+      </w:r>
+      <w:r>
+        <w:rPr>
+          <w:lang w:val="en-US"/>
+        </w:rPr>
+        <w:t>Bluetooth</w:t>
+      </w:r>
+      <w:r>
+        <w:t>-</w:t>
+      </w:r>
+      <w:r>
+        <w:t xml:space="preserve">адаптера устройства, после чего устанавливается </w:t>
+      </w:r>
+      <w:r>
+        <w:rPr>
+          <w:lang w:val="en-US"/>
+        </w:rPr>
+        <w:t>Bluetooth</w:t>
+      </w:r>
+      <w:r>
+        <w:t>-соединение</w:t>
+      </w:r>
+      <w:r>
+        <w:t>,</w:t>
+      </w:r>
+      <w:r>
+        <w:t xml:space="preserve"> а в потоковый порт отправляется 1 или 0, в зависимости от того, какой экран открыт (в ручном режиме – 0, в двух остальных –</w:t>
+      </w:r>
+      <w:r>
+        <w:t xml:space="preserve"> </w:t>
+      </w:r>
+      <w:r>
+        <w:t xml:space="preserve">1). После чего пользователь вводит текст или устанавливает значения </w:t>
+      </w:r>
+      <w:r>
+        <w:t xml:space="preserve">на шкалах и нажимает кнопку «Перевести текст» или «Отправить данные» (в зависимости от выбранного режима управления). В этот момент система обрабатывает нажатие на кнопку: разбивает введенную строку на массив байтов (один символ кодируется одним байтом и записывается в свой элемент массива), после чего каждый элемент массива последовательно передается через потоковый </w:t>
+      </w:r>
+      <w:r>
+        <w:rPr>
+          <w:lang w:val="en-US"/>
+        </w:rPr>
+        <w:t>Bluetooth</w:t>
+      </w:r>
+      <w:r>
+        <w:t>-</w:t>
+      </w:r>
+      <w:r>
+        <w:t>порт вывода. Затем порт закрывается, и пользователь получает тост</w:t>
+      </w:r>
+      <w:r>
+        <w:rPr>
+          <w:rStyle w:val="affff1"/>
+        </w:rPr>
+        <w:footnoteReference w:id="6"/>
+      </w:r>
+      <w:r>
+        <w:t xml:space="preserve"> о том, что передача прошла успешно. В случае ошибок с установлением связи со стандартным</w:t>
+      </w:r>
+      <w:r>
+        <w:t xml:space="preserve"> </w:t>
+      </w:r>
+      <w:r>
+        <w:rPr>
+          <w:lang w:val="en-US"/>
+        </w:rPr>
+        <w:t>Blueto</w:t>
+      </w:r>
+      <w:r>
+        <w:rPr>
+          <w:lang w:val="en-US"/>
+        </w:rPr>
+        <w:t>o</w:t>
+      </w:r>
+      <w:r>
+        <w:rPr>
+          <w:lang w:val="en-US"/>
+        </w:rPr>
+        <w:t>th</w:t>
+      </w:r>
+      <w:r>
+        <w:t>-</w:t>
+      </w:r>
+      <w:r>
+        <w:t xml:space="preserve">адаптером, при выключенном </w:t>
+      </w:r>
+      <w:r>
+        <w:rPr>
+          <w:lang w:val="en-US"/>
+        </w:rPr>
+        <w:t>Bluetooth</w:t>
+      </w:r>
+      <w:r>
+        <w:t xml:space="preserve"> </w:t>
+      </w:r>
+      <w:r>
+        <w:t xml:space="preserve">на устройстве (если пользователь отказался его включать), при отсутствии </w:t>
+      </w:r>
+      <w:r>
+        <w:rPr>
+          <w:lang w:val="en-US"/>
+        </w:rPr>
+        <w:t>Bluetooth</w:t>
+      </w:r>
+      <w:r>
+        <w:t>-</w:t>
+      </w:r>
+      <w:r>
+        <w:t xml:space="preserve">модуля на устройстве, в случае ошибок во время открытия потокового порта (процесс сам </w:t>
+      </w:r>
+      <w:r>
+        <w:t xml:space="preserve">по себе очень сложный, поэтому </w:t>
+      </w:r>
+      <w:r>
+        <w:t>даже несмотря на то, что данная функция реализована профессиональными разработчиками компании «</w:t>
+      </w:r>
+      <w:r>
+        <w:rPr>
+          <w:lang w:val="en-US"/>
+        </w:rPr>
+        <w:t>Google</w:t>
+      </w:r>
+      <w:r>
+        <w:t>», в ней могут возникать ошибки из-за разных независящих от пользователя условий), и в случае других ошибок пользователь будет уведомле</w:t>
+      </w:r>
+      <w:r>
+        <w:t>н тос</w:t>
+      </w:r>
+      <w:r>
+        <w:t>том</w:t>
+      </w:r>
+      <w:r>
+        <w:t>.</w:t>
+      </w:r>
+    </w:p>
+    <w:p>
       <w:pPr>
         <w:pStyle w:val="31"/>
       </w:pPr>
-      <w:bookmarkStart w:id="14" w:name="_Toc9446270"/>
-      <w:r>
-        <w:t>3.</w:t>
-      </w:r>
-      <w:r>
-        <w:t>3</w:t>
-      </w:r>
-      <w:r>
-        <w:t>.2. Управление посредством распознавания речи</w:t>
+      <w:bookmarkStart w:id="14" w:name="_Toc9446275"/>
+      <w:r>
+        <w:lastRenderedPageBreak/>
+        <w:t>Реализация со стороны микроконтроллера</w:t>
       </w:r>
       <w:bookmarkEnd w:id="14"/>
     </w:p>
     <w:p>
       <w:r>
-        <w:t>При нажатии на кнопку «Управление голосом» на старто</w:t>
-      </w:r>
-      <w:r>
-        <w:t>вом экране откроется новое окно</w:t>
-      </w:r>
-      <w:r>
-        <w:t>.</w:t>
-      </w:r>
-      <w:r>
-        <w:t xml:space="preserve"> </w:t>
-      </w:r>
-      <w:r>
-        <w:t xml:space="preserve">В данном режиме пользователь имеет </w:t>
-      </w:r>
-      <w:r>
-        <w:t>возможность</w:t>
-      </w:r>
-      <w:r>
-        <w:t xml:space="preserve"> как записать текст</w:t>
-      </w:r>
-      <w:r>
-        <w:t>,</w:t>
-      </w:r>
-      <w:r>
-        <w:t xml:space="preserve"> вручную используя клавиатуру, </w:t>
-      </w:r>
-      <w:r>
-        <w:t>так</w:t>
-      </w:r>
-      <w:r>
-        <w:t xml:space="preserve"> и нажать на кнопку «Нажмите и говорите», после чего откроется сервис распознавания речи</w:t>
-      </w:r>
-      <w:r>
-        <w:t>,</w:t>
-      </w:r>
-      <w:r>
-        <w:t xml:space="preserve"> и пользователь сможет произнести тот текст, который должен быть переведен на язык жестов. После распознавания текст окажется в текстовом поле, и пользователь сможет нажать на кнопку «Перевести текст».</w:t>
+        <w:t>На первый взгляд, реализ</w:t>
+      </w:r>
+      <w:r>
+        <w:t>ация</w:t>
+      </w:r>
+      <w:r>
+        <w:t xml:space="preserve"> приема данных на микроконтроллере казалась во много раз проще, чем на </w:t>
+      </w:r>
+      <w:r>
+        <w:rPr>
+          <w:lang w:val="en-US"/>
+        </w:rPr>
+        <w:t>Android</w:t>
+      </w:r>
+      <w:r>
+        <w:t>-</w:t>
+      </w:r>
+      <w:r>
+        <w:t xml:space="preserve">устройстве. Поначалу действительно было так: необходимы было подключить </w:t>
+      </w:r>
+      <w:r>
+        <w:rPr>
+          <w:lang w:val="en-US"/>
+        </w:rPr>
+        <w:t>Bluetooth</w:t>
+      </w:r>
+      <w:r>
+        <w:t>-</w:t>
+      </w:r>
+      <w:r>
+        <w:t>модуль</w:t>
+      </w:r>
+      <w:r>
+        <w:rPr>
+          <w:rStyle w:val="affff1"/>
+        </w:rPr>
+        <w:footnoteReference w:id="7"/>
+      </w:r>
+      <w:r>
+        <w:t xml:space="preserve"> к портам потокового ввода-вывода, а далее работать с ним, как с линейным устройством, т.е. открыть порт потокового ввода-вывода и принимать оттуда данные. Проблема оказалась в следующем: данные передавались в числовом виде, поэтому нельзя было наверняка определить, что мы передали с </w:t>
+      </w:r>
+      <w:r>
+        <w:rPr>
+          <w:lang w:val="en-US"/>
+        </w:rPr>
+        <w:t>Android</w:t>
+      </w:r>
+      <w:r>
+        <w:t>-</w:t>
+      </w:r>
+      <w:r>
+        <w:t>устройства: числовую кодиров</w:t>
+      </w:r>
+      <w:r>
+        <w:t>ку буквы из первых двух режимов</w:t>
+      </w:r>
+      <w:r>
+        <w:t xml:space="preserve"> или угол поворота из третьего режима управления. Мало того, вскоре было обнаружено, что символьные данные (текст) передаются, не соответствуя ни одной кодировке (так происходило из-за различия используемых кодировок в </w:t>
+      </w:r>
+      <w:r>
+        <w:rPr>
+          <w:lang w:val="en-US"/>
+        </w:rPr>
+        <w:t>Android</w:t>
+      </w:r>
+      <w:r>
+        <w:t xml:space="preserve"> </w:t>
+      </w:r>
+      <w:r>
+        <w:t xml:space="preserve">и </w:t>
+      </w:r>
+      <w:r>
+        <w:rPr>
+          <w:lang w:val="en-US"/>
+        </w:rPr>
+        <w:t>Arduino</w:t>
+      </w:r>
+      <w:r>
+        <w:t xml:space="preserve">). </w:t>
       </w:r>
     </w:p>
     <w:p>
-      <w:pPr>
-        <w:pStyle w:val="31"/>
-      </w:pPr>
-      <w:bookmarkStart w:id="15" w:name="_Toc9446271"/>
-      <w:r>
-        <w:lastRenderedPageBreak/>
-        <w:t>3.</w:t>
-      </w:r>
-      <w:r>
-        <w:t>3</w:t>
-      </w:r>
-      <w:r>
-        <w:t>.3</w:t>
-      </w:r>
-      <w:r>
-        <w:t>.</w:t>
-      </w:r>
-      <w:r>
-        <w:t xml:space="preserve"> Ручной режим управления</w:t>
-      </w:r>
-      <w:bookmarkEnd w:id="15"/>
+      <w:r>
+        <w:t xml:space="preserve">Проблема с </w:t>
+      </w:r>
+      <w:r>
+        <w:t xml:space="preserve">разными кодировками решилась не </w:t>
+      </w:r>
+      <w:r>
+        <w:t>быстро, но довольно просто: д</w:t>
+      </w:r>
+      <w:r>
+        <w:t>ля того, чтобы получать код символа</w:t>
+      </w:r>
+      <w:r>
+        <w:t>,</w:t>
+      </w:r>
+      <w:r>
+        <w:t xml:space="preserve"> необходимо было прибавлять к полученным числам число </w:t>
+      </w:r>
+      <w:r>
+        <w:t>176 (определено экспериментально</w:t>
+      </w:r>
+      <w:r>
+        <w:t xml:space="preserve">), в этом случае мы получим код символа по </w:t>
+      </w:r>
+      <w:r>
+        <w:rPr>
+          <w:lang w:val="en-US"/>
+        </w:rPr>
+        <w:t>CP</w:t>
+      </w:r>
+      <w:r>
+        <w:t>1251-</w:t>
+      </w:r>
+      <w:r>
+        <w:t>таблице.</w:t>
+      </w:r>
     </w:p>
     <w:p>
       <w:r>
-        <w:t>После того, как пользователь нажмет кнопку «Ручной режим»</w:t>
-      </w:r>
-      <w:r>
-        <w:t>,</w:t>
-      </w:r>
-      <w:r>
-        <w:t xml:space="preserve"> откроется окно с пятью </w:t>
-      </w:r>
-      <w:r>
-        <w:rPr>
-          <w:lang w:val="en-US"/>
-        </w:rPr>
-        <w:t>Seek</w:t>
-      </w:r>
-      <w:r>
-        <w:t xml:space="preserve"> </w:t>
-      </w:r>
-      <w:r>
-        <w:rPr>
-          <w:lang w:val="en-US"/>
-        </w:rPr>
-        <w:t>bar</w:t>
-      </w:r>
-      <w:r>
-        <w:rPr>
-          <w:rStyle w:val="affff1"/>
-          <w:lang w:val="en-US"/>
-        </w:rPr>
-        <w:footnoteReference w:id="3"/>
-      </w:r>
-      <w:r>
-        <w:t xml:space="preserve">, на которых можно выбрать значение посредством перемещения ползунка. Справа от каждой шкалы находится небольшое поле, в котором указано </w:t>
-      </w:r>
-      <w:r>
-        <w:t xml:space="preserve">то, каким пальцем искусственной руки управляет шкала, а также находящееся на ней значение. </w:t>
-      </w:r>
-      <w:r>
-        <w:t>С</w:t>
-      </w:r>
-      <w:r>
-        <w:t xml:space="preserve"> помощью данных шкал пользователь может указать необходимое ему значение для каждого пальца отдельно. После чего он сможет нажать кнопку «Передать данны</w:t>
-      </w:r>
-      <w:r>
-        <w:t>е</w:t>
-      </w:r>
-      <w:r>
-        <w:t xml:space="preserve">», </w:t>
-      </w:r>
-      <w:r>
-        <w:t>и они</w:t>
-      </w:r>
-      <w:r>
-        <w:t xml:space="preserve"> будут переданы на микроконтроллер по описанному </w:t>
-      </w:r>
-      <w:r>
-        <w:t>ниже</w:t>
-      </w:r>
-      <w:r>
-        <w:t xml:space="preserve"> алгоритму.</w:t>
+        <w:t xml:space="preserve">Намного сложнее оказалось определять, что мы передаем: код символа или цифровое значение. Для решения этой проблемы использовались флаги данных. При старте </w:t>
+      </w:r>
+      <w:r>
+        <w:t xml:space="preserve">активности на </w:t>
+      </w:r>
+      <w:r>
+        <w:rPr>
+          <w:lang w:val="en-US"/>
+        </w:rPr>
+        <w:t>Android</w:t>
+      </w:r>
+      <w:r>
+        <w:t>-</w:t>
+      </w:r>
+      <w:r>
+        <w:t>устройстве</w:t>
+      </w:r>
+      <w:r>
+        <w:t xml:space="preserve"> после получения связи с </w:t>
+      </w:r>
+      <w:r>
+        <w:rPr>
+          <w:lang w:val="en-US"/>
+        </w:rPr>
+        <w:t>Bluetooth</w:t>
+      </w:r>
+      <w:r>
+        <w:t>-</w:t>
+      </w:r>
+      <w:r>
+        <w:t>адаптером открывался потоковый порт вывода, куда записывалось 1 или 0, в соответствии с выбранным режимом управления (для текстовых режимов – 1, для ручного – 0). Со стороны микроконтроллера открывался потоковый порт ввода-вывода, и полученный флаг записывался в соответ</w:t>
+      </w:r>
+      <w:r>
+        <w:lastRenderedPageBreak/>
+        <w:t>ствующую переменную, после чего порт становился недействительным до тех пор, пока пользователь не нажмет кнопку «Перевести текст» или «Отправить данные». Получая данные, микроконтроллер уже будет понимать, что это за данные, ориентируясь на флаг.</w:t>
       </w:r>
     </w:p>
     <w:p>
-      <w:pPr>
-        <w:pStyle w:val="31"/>
-      </w:pPr>
-      <w:bookmarkStart w:id="16" w:name="_Toc9446272"/>
-      <w:r>
-        <w:t>3.3.4. Локализация приложения</w:t>
-      </w:r>
-      <w:bookmarkEnd w:id="16"/>
+      <w:r>
+        <w:t xml:space="preserve">Логика языка </w:t>
+      </w:r>
+      <w:r>
+        <w:rPr>
+          <w:lang w:val="en-US"/>
+        </w:rPr>
+        <w:t>Arduino</w:t>
+      </w:r>
+      <w:r>
+        <w:t xml:space="preserve"> </w:t>
+      </w:r>
+      <w:r>
+        <w:rPr>
+          <w:lang w:val="en-US"/>
+        </w:rPr>
+        <w:t>IDE</w:t>
+      </w:r>
+      <w:r>
+        <w:t xml:space="preserve"> разработана таким образом, что в нем присутствуют два типа работы программы: </w:t>
+      </w:r>
+      <w:r>
+        <w:rPr>
+          <w:lang w:val="en-US"/>
+        </w:rPr>
+        <w:t>setup</w:t>
+      </w:r>
+      <w:r>
+        <w:t xml:space="preserve"> </w:t>
+      </w:r>
+      <w:r>
+        <w:t xml:space="preserve">и </w:t>
+      </w:r>
+      <w:r>
+        <w:rPr>
+          <w:lang w:val="en-US"/>
+        </w:rPr>
+        <w:t>loop</w:t>
+      </w:r>
+      <w:r>
+        <w:t xml:space="preserve">. Команды, записанные в </w:t>
+      </w:r>
+      <w:r>
+        <w:rPr>
+          <w:lang w:val="en-US"/>
+        </w:rPr>
+        <w:t>setup</w:t>
+      </w:r>
+      <w:r>
+        <w:t xml:space="preserve">, </w:t>
+      </w:r>
+      <w:r>
+        <w:t xml:space="preserve">выполняются только один раз при включении контроллера, команды, записанные в </w:t>
+      </w:r>
+      <w:r>
+        <w:rPr>
+          <w:lang w:val="en-US"/>
+        </w:rPr>
+        <w:t>loop</w:t>
+      </w:r>
+      <w:r>
+        <w:t>,</w:t>
+      </w:r>
+      <w:r>
+        <w:t xml:space="preserve"> повторяются циклически, пока контроллер работает. </w:t>
+      </w:r>
+      <w:r>
+        <w:t xml:space="preserve">В связи с этим </w:t>
+      </w:r>
+      <w:r>
+        <w:t xml:space="preserve">нужно было </w:t>
+      </w:r>
+      <w:r>
+        <w:t>приостанов</w:t>
+      </w:r>
+      <w:r>
+        <w:t>ить</w:t>
+      </w:r>
+      <w:r>
+        <w:t xml:space="preserve"> чтени</w:t>
+      </w:r>
+      <w:r>
+        <w:t>е</w:t>
+      </w:r>
+      <w:r>
+        <w:t xml:space="preserve"> данных из потокового порта в</w:t>
+      </w:r>
+      <w:r>
+        <w:t>вода-вывода</w:t>
+      </w:r>
+      <w:r>
+        <w:t xml:space="preserve"> после отправки флага, но перед отправкой самих данных. В противном случае прогр</w:t>
+      </w:r>
+      <w:r>
+        <w:t xml:space="preserve">амма получила бы флаг, а после </w:t>
+      </w:r>
+      <w:r>
+        <w:t>начала бы чтение данных оттуда, где их еще нет (пользователь не отправил данные, следовательно, потоковый порт пуст), из-за этого программа работала бы некорректно.</w:t>
+      </w:r>
     </w:p>
     <w:p>
       <w:r>
-        <w:t xml:space="preserve">В процессе работы над </w:t>
+        <w:t xml:space="preserve">Еще одной проблемой стала перезапись флага. Проблема возникла также из-за логики языка, о которой говорилось выше. При повторной отправке текстовых или числовых данных программа из-за цикличности блока </w:t>
+      </w:r>
+      <w:r>
+        <w:rPr>
+          <w:lang w:val="en-US"/>
+        </w:rPr>
+        <w:t>loop</w:t>
+      </w:r>
+      <w:r>
+        <w:t>, в который помещены выполняемы</w:t>
+      </w:r>
+      <w:r>
+        <w:t>е</w:t>
+      </w:r>
+      <w:r>
+        <w:t xml:space="preserve"> функции, заново начинала считывать флаг и принимать за флаг первый бит (первый символ или первое число) полученных данных. В результате работы такой программы при повторной отправке слова «Привет» с</w:t>
+      </w:r>
+      <w:r>
+        <w:t xml:space="preserve"> </w:t>
       </w:r>
       <w:r>
         <w:rPr>
@@ -12767,884 +15031,191 @@
         <w:t>Android</w:t>
       </w:r>
       <w:r>
-        <w:t>-</w:t>
-      </w:r>
-      <w:r>
-        <w:t>приложением у нас возникла следующая мысль: а что, если наш проект захотят повторить иностранцы, не знающие</w:t>
-      </w:r>
-      <w:r>
-        <w:t xml:space="preserve"> русского языка. В таком случае</w:t>
-      </w:r>
-      <w:r>
-        <w:t xml:space="preserve"> у них возникнет проблема с управлением моделью</w:t>
-      </w:r>
-      <w:r>
-        <w:t>. Б</w:t>
-      </w:r>
-      <w:r>
-        <w:t xml:space="preserve">ыло решено перевести приложение на английский язык. Это оказалось не так сложно, как ожидалось, тем более, в </w:t>
-      </w:r>
-      <w:r>
-        <w:rPr>
-          <w:lang w:val="en-US"/>
-        </w:rPr>
-        <w:t>Android</w:t>
-      </w:r>
-      <w:r>
-        <w:t xml:space="preserve"> </w:t>
-      </w:r>
-      <w:r>
-        <w:rPr>
-          <w:lang w:val="en-US"/>
-        </w:rPr>
-        <w:t>Studio</w:t>
-      </w:r>
-      <w:r>
-        <w:rPr>
-          <w:rStyle w:val="affff1"/>
-          <w:lang w:val="en-US"/>
-        </w:rPr>
-        <w:footnoteReference w:id="4"/>
-      </w:r>
-      <w:r>
-        <w:t xml:space="preserve"> предусмотрен специальный редактор для</w:t>
-      </w:r>
-      <w:r>
-        <w:t xml:space="preserve"> перевода приложений </w:t>
-      </w:r>
-      <w:r>
-        <w:t xml:space="preserve"> </w:t>
+        <w:t>-устройства на микроконтроллере мы получим слово (если это можно так назвать) «</w:t>
+      </w:r>
+      <w:proofErr w:type="spellStart"/>
+      <w:r>
+        <w:t>ривет</w:t>
+      </w:r>
+      <w:proofErr w:type="spellEnd"/>
+      <w:r>
+        <w:t>», а флаг будет равен 63, что соответствует числовой кодировке буквы «п»</w:t>
+      </w:r>
+      <w:r>
+        <w:t xml:space="preserve"> </w:t>
+      </w:r>
+      <w:r>
+        <w:t xml:space="preserve">по таблице </w:t>
+      </w:r>
+      <w:r>
+        <w:rPr>
+          <w:lang w:val="en-US"/>
+        </w:rPr>
+        <w:t>CP</w:t>
+      </w:r>
+      <w:r>
+        <w:t xml:space="preserve">1251 </w:t>
+      </w:r>
+      <w:r>
+        <w:t>(сама кодировка буквы «п»</w:t>
+      </w:r>
+      <w:r>
+        <w:t xml:space="preserve"> по данной таблице</w:t>
+      </w:r>
+      <w:r>
+        <w:t xml:space="preserve"> – 239), из которой отняли 176 (</w:t>
+      </w:r>
+      <w:r>
+        <w:t>об этом феномене говорилось выше</w:t>
+      </w:r>
+      <w:r>
+        <w:t>)</w:t>
+      </w:r>
+      <w:r>
+        <w:t xml:space="preserve">, т.е. программа получала непонятное слово, а вдобавок не знала слово это или число: флаг не соответствовал ни 0, ни 1. К счастью, проблема решилась довольно просто: перед записью флага необходимо было проверять, является ли то число, которое мы хотим записать в </w:t>
+      </w:r>
+      <w:r>
+        <w:lastRenderedPageBreak/>
+        <w:t>флаг 1 или 0 (букв с такими кодировками не существует, а цифры было принято отправлять, начиная с 5 для того, чтобы не спутать с флагом).</w:t>
       </w:r>
     </w:p>
     <w:p>
       <w:r>
-        <w:t>Таким образом, если в настройках устройства сменить системный язык на английский, приложение будет</w:t>
-      </w:r>
-      <w:r>
-        <w:t xml:space="preserve"> полностью на английском.</w:t>
+        <w:t>Еще одним</w:t>
+      </w:r>
+      <w:r>
+        <w:t xml:space="preserve"> технологическим нюансом явилось то, что язык жестов не подразделяется на заглавные и строчные буквы, но, несмотря на это, код одной и той же заглавной и строчной буквы будет отличаться</w:t>
+      </w:r>
+      <w:r>
+        <w:rPr>
+          <w:rStyle w:val="affff1"/>
+        </w:rPr>
+        <w:footnoteReference w:id="8"/>
+      </w:r>
+      <w:r>
+        <w:t xml:space="preserve">. Решением выступило то, что в силу особенностей кодовой таблицы </w:t>
+      </w:r>
+      <w:r>
+        <w:rPr>
+          <w:lang w:val="en-US"/>
+        </w:rPr>
+        <w:t>CP</w:t>
+      </w:r>
+      <w:r>
+        <w:t>1251 (</w:t>
+      </w:r>
+      <w:r>
+        <w:t>символы кириллицы в ней расположены по порядку, что присутствует далеко не во всех кодовых таблицах</w:t>
+      </w:r>
+      <w:r>
+        <w:t>)</w:t>
+      </w:r>
+      <w:r>
+        <w:t>, код строчной и заглавной буквы отличается на постоянную величину, равную 32. Таким образом, если</w:t>
+      </w:r>
+      <w:r>
+        <w:t xml:space="preserve"> мы точно знаем, что получили символьную строку (вывод об этом можно сделать, опираясь на значение флага), и если код символа лежит в диапазоне от 192 включ</w:t>
+      </w:r>
+      <w:r>
+        <w:t xml:space="preserve">ительно </w:t>
+      </w:r>
+      <w:r>
+        <w:t>до 224</w:t>
+      </w:r>
+      <w:r>
+        <w:t xml:space="preserve"> не включительно</w:t>
+      </w:r>
+      <w:r>
+        <w:t xml:space="preserve"> (рис. </w:t>
+      </w:r>
+      <w:r>
+        <w:t>5</w:t>
+      </w:r>
+      <w:r>
+        <w:t>), то</w:t>
+      </w:r>
+      <w:r>
+        <w:t xml:space="preserve"> можем быть уверен</w:t>
+      </w:r>
+      <w:r>
+        <w:t>ы, что данный символ – заглавная буква, и при прибавлении к коду данного символа 32 мы получим ту же букву, но строчную.</w:t>
       </w:r>
     </w:p>
     <w:p>
-      <w:pPr>
-        <w:pStyle w:val="21"/>
-      </w:pPr>
-      <w:bookmarkStart w:id="17" w:name="_Toc9446273"/>
-      <w:r>
-        <w:t>3.</w:t>
-      </w:r>
-      <w:r>
-        <w:t>4</w:t>
-      </w:r>
-      <w:r>
-        <w:t>.</w:t>
-      </w:r>
-      <w:r>
-        <w:t xml:space="preserve"> </w:t>
-      </w:r>
-      <w:r>
-        <w:t>Реализация</w:t>
-      </w:r>
-      <w:r>
-        <w:t xml:space="preserve"> передачи данных</w:t>
-      </w:r>
-      <w:bookmarkEnd w:id="17"/>
-    </w:p>
-    <w:p>
-      <w:pPr>
-        <w:pStyle w:val="31"/>
-      </w:pPr>
-      <w:bookmarkStart w:id="18" w:name="_Toc9446274"/>
-      <w:r>
-        <w:t>3.</w:t>
-      </w:r>
-      <w:r>
-        <w:t>4</w:t>
-      </w:r>
-      <w:r>
-        <w:t>.1</w:t>
-      </w:r>
-      <w:r>
-        <w:t>.</w:t>
-      </w:r>
-      <w:r>
-        <w:t xml:space="preserve"> Реализация со стороны </w:t>
-      </w:r>
-      <w:r>
-        <w:rPr>
-          <w:lang w:val="en-US"/>
-        </w:rPr>
-        <w:t>Android</w:t>
-      </w:r>
-      <w:r>
-        <w:t>-</w:t>
-      </w:r>
-      <w:r>
-        <w:t>приложения.</w:t>
-      </w:r>
-      <w:bookmarkEnd w:id="18"/>
-    </w:p>
-    <w:p>
-      <w:r>
-        <w:t>После написания базовой части программы, в состав которой входил</w:t>
-      </w:r>
-      <w:r>
-        <w:t>и</w:t>
-      </w:r>
-      <w:r>
-        <w:t>: дизайн интерфейса (разработка образов компонентов программы), связь ин</w:t>
+      <w:r>
+        <w:t>Последней, к сожалению,</w:t>
+      </w:r>
+      <w:r>
+        <w:t xml:space="preserve"> пока</w:t>
+      </w:r>
+      <w:r>
+        <w:t xml:space="preserve"> не до конца решенной проблемой оказалось то, что </w:t>
+      </w:r>
+      <w:r>
+        <w:t xml:space="preserve">символ </w:t>
+      </w:r>
+      <w:r>
+        <w:t>пробел</w:t>
+      </w:r>
+      <w:r>
+        <w:t>а</w:t>
+      </w:r>
+      <w:r>
+        <w:t xml:space="preserve"> передавался как</w:t>
+      </w:r>
+      <w:r>
+        <w:t xml:space="preserve"> 32 (это действительно код символа</w:t>
+      </w:r>
+      <w:r>
+        <w:t xml:space="preserve"> «пробел», без смещения на 176). К</w:t>
+      </w:r>
+      <w:r>
+        <w:t xml:space="preserve">од, равный 32 для пробела – это стандарт </w:t>
+      </w:r>
+      <w:r>
+        <w:rPr>
+          <w:lang w:val="en-US"/>
+        </w:rPr>
+        <w:t>UNICODE</w:t>
+      </w:r>
+      <w:r>
+        <w:t>, одинаковый для всех устройств (кириллица в этот стандарт не входит, откуда и взялась проблема с разными кодировками), но нетрудно заметить, что при прибавлении к 32 –</w:t>
+      </w:r>
+      <w:r>
+        <w:t xml:space="preserve"> </w:t>
+      </w:r>
+      <w:r>
+        <w:t>коду пробела</w:t>
+      </w:r>
+      <w:r>
+        <w:t xml:space="preserve"> </w:t>
+      </w:r>
+      <w:r>
+        <w:t xml:space="preserve">– 176, получится 208, что соответствует символу «Р» по таблице </w:t>
+      </w:r>
+      <w:r>
+        <w:rPr>
+          <w:lang w:val="en-US"/>
+        </w:rPr>
+        <w:t>CP</w:t>
+      </w:r>
+      <w:r>
+        <w:t xml:space="preserve">1251. </w:t>
+      </w:r>
+      <w:r>
+        <w:t xml:space="preserve">К сожалению, принимать еще один флаг каждый раз при использовании пробела окажется слишком </w:t>
+      </w:r>
+      <w:proofErr w:type="spellStart"/>
+      <w:r>
+        <w:t>ресурсозатратно</w:t>
+      </w:r>
+      <w:proofErr w:type="spellEnd"/>
+      <w:r>
+        <w:t xml:space="preserve"> для контроллера с небольшой (относительно смартфонов и компьютеров, для которых подобна операция не составила бы труда) вычислительной мощностью. Поэтому было решено заменять код 32 на символ про</w:t>
       </w:r>
       <w:r>
         <w:lastRenderedPageBreak/>
-        <w:t>терфейса с исполнительной частью кода, обработка нажатий на кнопки, переключение между экранами приложения и т.д.</w:t>
-      </w:r>
-      <w:r>
-        <w:t>,</w:t>
-      </w:r>
-      <w:r>
-        <w:t xml:space="preserve"> мы взялись за реализацию </w:t>
-      </w:r>
-      <w:r>
-        <w:rPr>
-          <w:lang w:val="en-US"/>
-        </w:rPr>
-        <w:t>Bluetooth</w:t>
-      </w:r>
-      <w:r>
-        <w:t>-</w:t>
-      </w:r>
-      <w:r>
-        <w:t>канала передачи данных. Пос</w:t>
-      </w:r>
-      <w:r>
-        <w:t>ле изучения литературы по теме «О</w:t>
-      </w:r>
-      <w:r>
-        <w:t xml:space="preserve">бщение </w:t>
-      </w:r>
-      <w:r>
-        <w:rPr>
-          <w:lang w:val="en-US"/>
-        </w:rPr>
-        <w:t>Android</w:t>
-      </w:r>
-      <w:r>
-        <w:t>-</w:t>
-      </w:r>
-      <w:r>
-        <w:t>устройства и микроконтроллера</w:t>
-      </w:r>
-      <w:r>
-        <w:t>»</w:t>
-      </w:r>
-      <w:r>
-        <w:t xml:space="preserve"> было реализовано следующим образом. </w:t>
-      </w:r>
-    </w:p>
-    <w:p>
-      <w:r>
-        <w:t>Для работы</w:t>
-      </w:r>
-      <w:r>
-        <w:t xml:space="preserve"> приложения на устройстве пользователя должно присутствовать устройство, способное реализовать </w:t>
-      </w:r>
-      <w:r>
-        <w:rPr>
-          <w:lang w:val="en-US"/>
-        </w:rPr>
-        <w:t>Bluetooth</w:t>
-      </w:r>
-      <w:r>
-        <w:t>-</w:t>
-      </w:r>
-      <w:r>
-        <w:t>передачу данных</w:t>
-      </w:r>
-      <w:r>
-        <w:t xml:space="preserve">, также это устройство должно быть включено. При каждом запуске приложения эти два условия проверяются, и в том случае, если </w:t>
-      </w:r>
-      <w:r>
-        <w:rPr>
-          <w:lang w:val="en-US"/>
-        </w:rPr>
-        <w:t>Bluetooth</w:t>
-      </w:r>
-      <w:r>
-        <w:t xml:space="preserve"> </w:t>
-      </w:r>
-      <w:r>
-        <w:t>выключен, пользователю предлагается его включить</w:t>
-      </w:r>
-      <w:r>
-        <w:t>,</w:t>
-      </w:r>
-      <w:r>
-        <w:t xml:space="preserve"> не выходя из приложения (рис. </w:t>
-      </w:r>
-      <w:r>
-        <w:t>4</w:t>
-      </w:r>
-      <w:r>
-        <w:t>)</w:t>
-      </w:r>
-      <w:r>
-        <w:t>.</w:t>
-      </w:r>
-      <w:r>
-        <w:t xml:space="preserve"> </w:t>
-      </w:r>
-    </w:p>
-    <w:p>
-      <w:pPr>
-        <w:rPr>
-          <w:noProof/>
-        </w:rPr>
-      </w:pPr>
-      <w:r>
-        <w:t>При запуске какой-либо активности (открытии одного из трех режимов управления) в отдельном потоке</w:t>
-      </w:r>
-      <w:r>
-        <w:rPr>
-          <w:rStyle w:val="affff1"/>
-        </w:rPr>
-        <w:footnoteReference w:id="5"/>
-      </w:r>
-      <w:r>
-        <w:t xml:space="preserve"> запускается операция подключения стандартного </w:t>
-      </w:r>
-      <w:r>
-        <w:rPr>
-          <w:lang w:val="en-US"/>
-        </w:rPr>
-        <w:t>Bluetooth</w:t>
-      </w:r>
-      <w:r>
-        <w:t>-</w:t>
-      </w:r>
-      <w:r>
-        <w:t xml:space="preserve">адаптера устройства, после чего устанавливается </w:t>
-      </w:r>
-      <w:r>
-        <w:rPr>
-          <w:lang w:val="en-US"/>
-        </w:rPr>
-        <w:t>Bluetooth</w:t>
-      </w:r>
-      <w:r>
-        <w:t>-соединение</w:t>
-      </w:r>
-      <w:r>
-        <w:t>,</w:t>
-      </w:r>
-      <w:r>
-        <w:t xml:space="preserve"> а в потоковый порт отправляется 1 или 0, в зависимости от того, какой экран открыт (в ручном режиме – 0, в двух остальных –</w:t>
-      </w:r>
-      <w:r>
-        <w:t xml:space="preserve"> </w:t>
-      </w:r>
-      <w:r>
-        <w:t xml:space="preserve">1). После чего пользователь вводит текст или устанавливает значения </w:t>
-      </w:r>
-      <w:r>
-        <w:t xml:space="preserve">на шкалах и нажимает кнопку «Перевести текст» или «Отправить данные» (в зависимости от выбранного режима управления). В этот момент система обрабатывает нажатие на кнопку: разбивает введенную строку на массив байтов (один символ кодируется одним байтом и записывается в свой элемент массива), после чего каждый элемент массива последовательно передается через потоковый </w:t>
-      </w:r>
-      <w:r>
-        <w:rPr>
-          <w:lang w:val="en-US"/>
-        </w:rPr>
-        <w:t>Bluetooth</w:t>
-      </w:r>
-      <w:r>
-        <w:t>-</w:t>
-      </w:r>
-      <w:r>
-        <w:t>порт вывода. Затем порт закрывается, и пользователь получает тост</w:t>
-      </w:r>
-      <w:r>
-        <w:rPr>
-          <w:rStyle w:val="affff1"/>
-        </w:rPr>
-        <w:footnoteReference w:id="6"/>
-      </w:r>
-      <w:r>
-        <w:t xml:space="preserve"> о том, что передача прошла успешно. В случае ошибок с установлением </w:t>
-      </w:r>
-      <w:r>
-        <w:lastRenderedPageBreak/>
-        <w:t>связи со стандартным</w:t>
-      </w:r>
-      <w:r>
-        <w:t xml:space="preserve"> </w:t>
-      </w:r>
-      <w:r>
-        <w:rPr>
-          <w:lang w:val="en-US"/>
-        </w:rPr>
-        <w:t>Blueto</w:t>
-      </w:r>
-      <w:r>
-        <w:rPr>
-          <w:lang w:val="en-US"/>
-        </w:rPr>
-        <w:t>o</w:t>
-      </w:r>
-      <w:r>
-        <w:rPr>
-          <w:lang w:val="en-US"/>
-        </w:rPr>
-        <w:t>th</w:t>
-      </w:r>
-      <w:r>
-        <w:t>-</w:t>
-      </w:r>
-      <w:r>
-        <w:t xml:space="preserve">адаптером, при выключенном </w:t>
-      </w:r>
-      <w:r>
-        <w:rPr>
-          <w:lang w:val="en-US"/>
-        </w:rPr>
-        <w:t>Bluetooth</w:t>
-      </w:r>
-      <w:r>
-        <w:t xml:space="preserve"> </w:t>
-      </w:r>
-      <w:r>
-        <w:t xml:space="preserve">на устройстве (если пользователь отказался его включать), при отсутствии </w:t>
-      </w:r>
-      <w:r>
-        <w:rPr>
-          <w:lang w:val="en-US"/>
-        </w:rPr>
-        <w:t>Bluetooth</w:t>
-      </w:r>
-      <w:r>
-        <w:t>-</w:t>
-      </w:r>
-      <w:r>
-        <w:t xml:space="preserve">модуля на устройстве, в случае ошибок во время открытия потокового порта (процесс сам </w:t>
-      </w:r>
-      <w:r>
-        <w:t xml:space="preserve">по себе очень сложный, поэтому </w:t>
-      </w:r>
-      <w:r>
-        <w:t>даже несмотря на то, что данная функция реализована профессиональными разработчиками компании «</w:t>
-      </w:r>
-      <w:r>
-        <w:rPr>
-          <w:lang w:val="en-US"/>
-        </w:rPr>
-        <w:t>Google</w:t>
-      </w:r>
-      <w:r>
-        <w:t>», в ней могут возникать ошибки из-за разных независящих от пользователя условий), и в случае других ошибок пользователь будет уведомле</w:t>
-      </w:r>
-      <w:r>
-        <w:t>н тос</w:t>
-      </w:r>
-      <w:r>
-        <w:t>том</w:t>
-      </w:r>
-      <w:r>
-        <w:t>.</w:t>
-      </w:r>
-    </w:p>
-    <w:p>
-      <w:pPr>
-        <w:pStyle w:val="31"/>
-      </w:pPr>
-      <w:bookmarkStart w:id="19" w:name="_Toc9446275"/>
-      <w:r>
-        <w:t>3.</w:t>
-      </w:r>
-      <w:r>
-        <w:t>4</w:t>
-      </w:r>
-      <w:r>
-        <w:t>.2</w:t>
-      </w:r>
-      <w:r>
-        <w:t>.</w:t>
-      </w:r>
-      <w:r>
-        <w:t xml:space="preserve"> Реализация со стороны микроконтроллера</w:t>
-      </w:r>
-      <w:bookmarkEnd w:id="19"/>
-    </w:p>
-    <w:p>
-      <w:r>
-        <w:t>На первый взгляд, реализ</w:t>
-      </w:r>
-      <w:r>
-        <w:t>ация</w:t>
-      </w:r>
-      <w:r>
-        <w:t xml:space="preserve"> приема данных на микроконтроллере казалась во много раз проще, чем на </w:t>
-      </w:r>
-      <w:r>
-        <w:rPr>
-          <w:lang w:val="en-US"/>
-        </w:rPr>
-        <w:t>Android</w:t>
-      </w:r>
-      <w:r>
-        <w:t>-</w:t>
-      </w:r>
-      <w:r>
-        <w:t xml:space="preserve">устройстве. Поначалу действительно было так: необходимы было подключить </w:t>
-      </w:r>
-      <w:r>
-        <w:rPr>
-          <w:lang w:val="en-US"/>
-        </w:rPr>
-        <w:t>Bluetooth</w:t>
-      </w:r>
-      <w:r>
-        <w:t>-</w:t>
-      </w:r>
-      <w:r>
-        <w:t>модуль</w:t>
-      </w:r>
-      <w:r>
-        <w:rPr>
-          <w:rStyle w:val="affff1"/>
-        </w:rPr>
-        <w:footnoteReference w:id="7"/>
-      </w:r>
-      <w:r>
-        <w:t xml:space="preserve"> к портам потокового ввода-вывода, а далее работать с ним, как с линейным устройством, т.е. открыть порт потокового ввода-вывода и принимать оттуда данные. Проблема оказалась в следующем: данные передавались в числовом виде, поэтому нельзя было наверняка определить, что мы передали с </w:t>
-      </w:r>
-      <w:r>
-        <w:rPr>
-          <w:lang w:val="en-US"/>
-        </w:rPr>
-        <w:t>Android</w:t>
-      </w:r>
-      <w:r>
-        <w:t>-</w:t>
-      </w:r>
-      <w:r>
-        <w:t>устройства: числовую кодиров</w:t>
-      </w:r>
-      <w:r>
-        <w:t>ку буквы из первых двух режимов</w:t>
-      </w:r>
-      <w:r>
-        <w:t xml:space="preserve"> или угол поворота из третьего режима управления. Мало того, вскоре было обнаружено, что символьные данные (текст) передаются, не соответствуя ни одной кодировке (так происходило из-за различия используемых кодировок в </w:t>
-      </w:r>
-      <w:r>
-        <w:rPr>
-          <w:lang w:val="en-US"/>
-        </w:rPr>
-        <w:t>Android</w:t>
-      </w:r>
-      <w:r>
-        <w:t xml:space="preserve"> </w:t>
-      </w:r>
-      <w:r>
-        <w:t xml:space="preserve">и </w:t>
-      </w:r>
-      <w:r>
-        <w:rPr>
-          <w:lang w:val="en-US"/>
-        </w:rPr>
-        <w:t>Arduino</w:t>
-      </w:r>
-      <w:r>
-        <w:t xml:space="preserve">). </w:t>
-      </w:r>
-    </w:p>
-    <w:p>
-      <w:r>
-        <w:t xml:space="preserve">Проблема с </w:t>
-      </w:r>
-      <w:r>
-        <w:t xml:space="preserve">разными кодировками решилась не </w:t>
-      </w:r>
-      <w:r>
-        <w:t>быстро, но довольно просто: д</w:t>
-      </w:r>
-      <w:r>
-        <w:t>ля того, чтобы получать код символа</w:t>
-      </w:r>
-      <w:r>
-        <w:t>,</w:t>
-      </w:r>
-      <w:r>
-        <w:t xml:space="preserve"> необходимо было прибавлять </w:t>
-      </w:r>
-      <w:r>
-        <w:lastRenderedPageBreak/>
-        <w:t xml:space="preserve">к полученным числам число </w:t>
-      </w:r>
-      <w:r>
-        <w:t>176 (определено экспериментально</w:t>
-      </w:r>
-      <w:r>
-        <w:t xml:space="preserve">), в этом случае мы получим код символа по </w:t>
-      </w:r>
-      <w:r>
-        <w:rPr>
-          <w:lang w:val="en-US"/>
-        </w:rPr>
-        <w:t>CP</w:t>
-      </w:r>
-      <w:r>
-        <w:t>1251-</w:t>
-      </w:r>
-      <w:r>
-        <w:t>таблице.</w:t>
-      </w:r>
-    </w:p>
-    <w:p>
-      <w:r>
-        <w:t xml:space="preserve">Намного сложнее оказалось определять, что мы передаем: код символа или цифровое значение. Для решения этой проблемы использовались флаги данных. При старте </w:t>
-      </w:r>
-      <w:r>
-        <w:t xml:space="preserve">активности на </w:t>
-      </w:r>
-      <w:r>
-        <w:rPr>
-          <w:lang w:val="en-US"/>
-        </w:rPr>
-        <w:t>Android</w:t>
-      </w:r>
-      <w:r>
-        <w:t>-</w:t>
-      </w:r>
-      <w:r>
-        <w:t>устройстве</w:t>
-      </w:r>
-      <w:r>
-        <w:t xml:space="preserve"> после получения связи с </w:t>
-      </w:r>
-      <w:r>
-        <w:rPr>
-          <w:lang w:val="en-US"/>
-        </w:rPr>
-        <w:t>Bluetooth</w:t>
-      </w:r>
-      <w:r>
-        <w:t>-</w:t>
-      </w:r>
-      <w:r>
-        <w:t>адаптером открывался потоковый порт вывода, куда записывалось 1 или 0, в соответствии с выбранным режимом управления (для текстовых режимов – 1, для ручного – 0). Со стороны микроконтроллера открывался потоковый порт ввода-вывода, и полученный флаг записывался в соответствующую переменную, после чего порт становился недействительным до тех пор, пока пользователь не нажмет кнопку «Перевести текст» или «Отправить данные». Получая данные, микроконтроллер уже будет понимать, что это за данные, ориентируясь на флаг.</w:t>
-      </w:r>
-    </w:p>
-    <w:p>
-      <w:r>
-        <w:t xml:space="preserve">Логика языка </w:t>
-      </w:r>
-      <w:r>
-        <w:rPr>
-          <w:lang w:val="en-US"/>
-        </w:rPr>
-        <w:t>Arduino</w:t>
-      </w:r>
-      <w:r>
-        <w:t xml:space="preserve"> </w:t>
-      </w:r>
-      <w:r>
-        <w:rPr>
-          <w:lang w:val="en-US"/>
-        </w:rPr>
-        <w:t>IDE</w:t>
-      </w:r>
-      <w:r>
-        <w:t xml:space="preserve"> разработана таким образом, что в нем присутствуют два типа работы программы: </w:t>
-      </w:r>
-      <w:r>
-        <w:rPr>
-          <w:lang w:val="en-US"/>
-        </w:rPr>
-        <w:t>setup</w:t>
-      </w:r>
-      <w:r>
-        <w:t xml:space="preserve"> </w:t>
-      </w:r>
-      <w:r>
-        <w:t xml:space="preserve">и </w:t>
-      </w:r>
-      <w:r>
-        <w:rPr>
-          <w:lang w:val="en-US"/>
-        </w:rPr>
-        <w:t>loop</w:t>
-      </w:r>
-      <w:r>
-        <w:t xml:space="preserve">. Команды, записанные в </w:t>
-      </w:r>
-      <w:r>
-        <w:rPr>
-          <w:lang w:val="en-US"/>
-        </w:rPr>
-        <w:t>setup</w:t>
-      </w:r>
-      <w:r>
-        <w:t xml:space="preserve">, </w:t>
-      </w:r>
-      <w:r>
-        <w:t xml:space="preserve">выполняются только один раз при включении контроллера, команды, записанные в </w:t>
-      </w:r>
-      <w:r>
-        <w:rPr>
-          <w:lang w:val="en-US"/>
-        </w:rPr>
-        <w:t>loop</w:t>
-      </w:r>
-      <w:r>
-        <w:t>,</w:t>
-      </w:r>
-      <w:r>
-        <w:t xml:space="preserve"> повторяются циклически, пока контроллер работает. </w:t>
-      </w:r>
-      <w:r>
-        <w:t xml:space="preserve">В связи с этим </w:t>
-      </w:r>
-      <w:r>
-        <w:t xml:space="preserve">нужно было </w:t>
-      </w:r>
-      <w:r>
-        <w:t>приостанов</w:t>
-      </w:r>
-      <w:r>
-        <w:t>ить</w:t>
-      </w:r>
-      <w:r>
-        <w:t xml:space="preserve"> чтени</w:t>
-      </w:r>
-      <w:r>
-        <w:t>е</w:t>
-      </w:r>
-      <w:r>
-        <w:t xml:space="preserve"> данных из потокового порта в</w:t>
-      </w:r>
-      <w:r>
-        <w:t>вода-вывода</w:t>
-      </w:r>
-      <w:r>
-        <w:t xml:space="preserve"> после отправки флага, но перед отправкой самих данных. В противном случае прогр</w:t>
-      </w:r>
-      <w:r>
-        <w:t xml:space="preserve">амма получила бы флаг, а после </w:t>
-      </w:r>
-      <w:r>
-        <w:t>начала бы чтение данных оттуда, где их еще нет (пользователь не отправил данные, следовательно, потоковый порт пуст), из-за этого программа работала бы некорректно.</w:t>
-      </w:r>
-    </w:p>
-    <w:p>
-      <w:r>
-        <w:t xml:space="preserve">Еще одной проблемой стала перезапись флага. Проблема возникла также из-за логики языка, о которой говорилось выше. При повторной отправке текстовых или числовых данных программа из-за цикличности блока </w:t>
-      </w:r>
-      <w:r>
-        <w:rPr>
-          <w:lang w:val="en-US"/>
-        </w:rPr>
-        <w:t>loop</w:t>
-      </w:r>
-      <w:r>
-        <w:t>, в который помещены выполняемы</w:t>
-      </w:r>
-      <w:r>
-        <w:t>е</w:t>
-      </w:r>
-      <w:r>
-        <w:t xml:space="preserve"> функции, заново начинала считывать флаг и принимать за флаг первый бит (первый символ или первое число) полученных данных. В результате работы такой программы при повторной </w:t>
-      </w:r>
-      <w:r>
-        <w:lastRenderedPageBreak/>
-        <w:t>отправке слова «Привет» с</w:t>
-      </w:r>
-      <w:r>
-        <w:t xml:space="preserve"> </w:t>
-      </w:r>
-      <w:r>
-        <w:rPr>
-          <w:lang w:val="en-US"/>
-        </w:rPr>
-        <w:t>Android</w:t>
-      </w:r>
-      <w:r>
-        <w:t>-устройства на микроконтроллере мы получим слово (если это можно так назвать) «</w:t>
-      </w:r>
-      <w:proofErr w:type="spellStart"/>
-      <w:r>
-        <w:t>ривет</w:t>
-      </w:r>
-      <w:proofErr w:type="spellEnd"/>
-      <w:r>
-        <w:t>», а флаг будет равен 63, что соответствует числовой кодировке буквы «п»</w:t>
-      </w:r>
-      <w:r>
-        <w:t xml:space="preserve"> </w:t>
-      </w:r>
-      <w:r>
-        <w:t xml:space="preserve">по таблице </w:t>
-      </w:r>
-      <w:r>
-        <w:rPr>
-          <w:lang w:val="en-US"/>
-        </w:rPr>
-        <w:t>CP</w:t>
-      </w:r>
-      <w:r>
-        <w:t xml:space="preserve">1251 </w:t>
-      </w:r>
-      <w:r>
-        <w:t>(сама кодировка буквы «п»</w:t>
-      </w:r>
-      <w:r>
-        <w:t xml:space="preserve"> по данной таблице</w:t>
-      </w:r>
-      <w:r>
-        <w:t xml:space="preserve"> – 239), из которой отняли 176 (</w:t>
-      </w:r>
-      <w:r>
-        <w:t>об этом феномене говорилось выше</w:t>
-      </w:r>
-      <w:r>
-        <w:t>)</w:t>
-      </w:r>
-      <w:r>
-        <w:t>, т.е. программа получала непонятное слово, а вдобавок не знала слово это или число: флаг не соответствовал ни 0, ни 1. К счастью, проблема решилась довольно просто: перед записью флага необходимо было проверять, является ли то число, которое мы хотим записать в флаг 1 или 0 (букв с такими кодировками не существует, а цифры было принято отправлять, начиная с 5 для того, чтобы не спутать с флагом).</w:t>
-      </w:r>
-    </w:p>
-    <w:p>
-      <w:r>
-        <w:t>Еще одним</w:t>
-      </w:r>
-      <w:r>
-        <w:t xml:space="preserve"> технологическим нюансом явилось то, что язык жестов не подразделяется на заглавные и строчные буквы, но, несмотря на это, код одной и той же заглавной и строчной буквы будет отличаться</w:t>
-      </w:r>
-      <w:r>
-        <w:rPr>
-          <w:rStyle w:val="affff1"/>
-        </w:rPr>
-        <w:footnoteReference w:id="8"/>
-      </w:r>
-      <w:r>
-        <w:t xml:space="preserve">. Решением выступило то, что в силу особенностей кодовой таблицы </w:t>
-      </w:r>
-      <w:r>
-        <w:rPr>
-          <w:lang w:val="en-US"/>
-        </w:rPr>
-        <w:t>CP</w:t>
-      </w:r>
-      <w:r>
-        <w:t>1251 (</w:t>
-      </w:r>
-      <w:r>
-        <w:t>символы кириллицы в ней расположены по порядку, что присутствует далеко не во всех кодовых таблицах</w:t>
-      </w:r>
-      <w:r>
-        <w:t>)</w:t>
-      </w:r>
-      <w:r>
-        <w:t>, код строчной и заглавной буквы отличается на постоянную величину, равную 32. Таким образом, если</w:t>
-      </w:r>
-      <w:r>
-        <w:t xml:space="preserve"> мы точно знаем, что получили символьную строку (вывод об этом можно сделать, опираясь на значение флага), и если код символа лежит в диапазоне от 192 включ</w:t>
-      </w:r>
-      <w:r>
-        <w:t xml:space="preserve">ительно </w:t>
-      </w:r>
-      <w:r>
-        <w:t>до 224</w:t>
-      </w:r>
-      <w:r>
-        <w:t xml:space="preserve"> не включительно</w:t>
-      </w:r>
-      <w:r>
-        <w:t xml:space="preserve"> (рис. </w:t>
-      </w:r>
-      <w:r>
-        <w:t>5</w:t>
-      </w:r>
-      <w:r>
-        <w:t>), то</w:t>
-      </w:r>
-      <w:r>
-        <w:t xml:space="preserve"> можем быть уверен</w:t>
-      </w:r>
-      <w:r>
-        <w:t>ы, что данный символ – заглавная буква, и при прибавлении к коду данного символа 32 мы получим ту же букву, но строчную.</w:t>
-      </w:r>
-    </w:p>
-    <w:p>
-      <w:r>
-        <w:t>Последней, к сожалению,</w:t>
-      </w:r>
-      <w:r>
-        <w:t xml:space="preserve"> пока</w:t>
-      </w:r>
-      <w:r>
-        <w:t xml:space="preserve"> не до конца решенной проблемой оказалось то, что </w:t>
-      </w:r>
-      <w:r>
-        <w:t xml:space="preserve">символ </w:t>
-      </w:r>
-      <w:r>
-        <w:t>пробел</w:t>
-      </w:r>
-      <w:r>
-        <w:t>а</w:t>
-      </w:r>
-      <w:r>
-        <w:t xml:space="preserve"> передавался как</w:t>
-      </w:r>
-      <w:r>
-        <w:t xml:space="preserve"> 32 (это действительно код символа</w:t>
-      </w:r>
-      <w:r>
-        <w:t xml:space="preserve"> «пробел», без смещения на 176). К</w:t>
-      </w:r>
-      <w:r>
-        <w:t>од, равный 32 для пробела – это стан</w:t>
-      </w:r>
-      <w:r>
-        <w:lastRenderedPageBreak/>
-        <w:t xml:space="preserve">дарт </w:t>
-      </w:r>
-      <w:r>
-        <w:rPr>
-          <w:lang w:val="en-US"/>
-        </w:rPr>
-        <w:t>UNICODE</w:t>
-      </w:r>
-      <w:r>
-        <w:t>, одинаковый для всех устройств (кириллица в этот стандарт не входит, откуда и взялась проблема с разными кодировками), но нетрудно заметить, что при прибавлении к 32 –</w:t>
-      </w:r>
-      <w:r>
-        <w:t xml:space="preserve"> </w:t>
-      </w:r>
-      <w:r>
-        <w:t>коду пробела</w:t>
-      </w:r>
-      <w:r>
-        <w:t xml:space="preserve"> </w:t>
-      </w:r>
-      <w:r>
-        <w:t xml:space="preserve">– 176, получится 208, что соответствует символу «Р» по таблице </w:t>
-      </w:r>
-      <w:r>
-        <w:rPr>
-          <w:lang w:val="en-US"/>
-        </w:rPr>
-        <w:t>CP</w:t>
-      </w:r>
-      <w:r>
-        <w:t xml:space="preserve">1251. </w:t>
-      </w:r>
-      <w:r>
-        <w:t xml:space="preserve">К сожалению, принимать еще один флаг каждый раз при использовании пробела окажется слишком </w:t>
-      </w:r>
-      <w:proofErr w:type="spellStart"/>
-      <w:r>
-        <w:t>ресурсозатратно</w:t>
-      </w:r>
-      <w:proofErr w:type="spellEnd"/>
-      <w:r>
-        <w:t xml:space="preserve"> для контроллера с небольшой (относительно смартфонов и компьютеров, для которых подобна операция не составила бы труда) вычислительной мощностью. Поэтому было решено заменять код 32 на символ пробела, поскольку он используется чаще и от его использования отказаться труднее, чем от использования заглавной буквы «Р». Таким образом </w:t>
+        <w:t xml:space="preserve">бела, поскольку он используется чаще и от его использования отказаться труднее, чем от использования заглавной буквы «Р». Таким образом </w:t>
       </w:r>
       <w:r>
         <w:t xml:space="preserve">рабочая программа </w:t>
@@ -13729,11 +15300,11 @@
         </w:numPr>
         <w:ind w:left="284"/>
       </w:pPr>
-      <w:bookmarkStart w:id="20" w:name="_Toc9446276"/>
+      <w:bookmarkStart w:id="15" w:name="_Toc9446276"/>
       <w:r>
         <w:t>Заключение</w:t>
       </w:r>
-      <w:bookmarkEnd w:id="20"/>
+      <w:bookmarkEnd w:id="15"/>
     </w:p>
     <w:p>
       <w:r>
@@ -13798,11 +15369,7 @@
         <w:t xml:space="preserve">В будущем </w:t>
       </w:r>
       <w:r>
-        <w:t>планируется продолжать работу над проектом, в том числе улучшить и модернизировать ПО переводчика, например, добавить возмож</w:t>
-      </w:r>
-      <w:r>
-        <w:lastRenderedPageBreak/>
-        <w:t>ность создавать свои жесты и ис</w:t>
+        <w:t>планируется продолжать работу над проектом, в том числе улучшить и модернизировать ПО переводчика, например, добавить возможность создавать свои жесты и ис</w:t>
       </w:r>
       <w:r>
         <w:t xml:space="preserve">пользовать их в будущем. Также </w:t>
@@ -13919,7 +15486,14 @@
         <w:rPr>
           <w:lang w:val="en-US"/>
         </w:rPr>
-        <w:t>HabraHabr</w:t>
+        <w:t>Habra</w:t>
+      </w:r>
+      <w:r>
+        <w:rPr>
+          <w:lang w:val="en-US"/>
+        </w:rPr>
+        <w:lastRenderedPageBreak/>
+        <w:t>Habr</w:t>
       </w:r>
       <w:proofErr w:type="spellEnd"/>
       <w:r>
@@ -13974,12 +15548,12 @@
         </w:numPr>
         <w:ind w:left="284"/>
       </w:pPr>
-      <w:bookmarkStart w:id="21" w:name="_Toc9446277"/>
+      <w:bookmarkStart w:id="16" w:name="_Toc9446277"/>
       <w:r>
         <w:lastRenderedPageBreak/>
         <w:t>Список литературы</w:t>
       </w:r>
-      <w:bookmarkEnd w:id="21"/>
+      <w:bookmarkEnd w:id="16"/>
     </w:p>
     <w:p>
       <w:pPr>
@@ -14498,12 +16072,12 @@
         </w:numPr>
         <w:ind w:left="284"/>
       </w:pPr>
-      <w:bookmarkStart w:id="22" w:name="_Toc9446278"/>
+      <w:bookmarkStart w:id="17" w:name="_Toc9446278"/>
       <w:r>
         <w:lastRenderedPageBreak/>
         <w:t>Приложение</w:t>
       </w:r>
-      <w:bookmarkEnd w:id="22"/>
+      <w:bookmarkEnd w:id="17"/>
     </w:p>
     <w:p>
       <w:pPr>
@@ -14567,7 +16141,7 @@
       <w:pPr>
         <w:pStyle w:val="afffff1"/>
       </w:pPr>
-      <w:bookmarkStart w:id="23" w:name="_Ref9490317"/>
+      <w:bookmarkStart w:id="18" w:name="_Ref9490317"/>
       <w:r>
         <w:t xml:space="preserve">Fig. </w:t>
       </w:r>
@@ -14586,7 +16160,7 @@
       <w:r>
         <w:fldChar w:fldCharType="end"/>
       </w:r>
-      <w:bookmarkEnd w:id="23"/>
+      <w:bookmarkEnd w:id="18"/>
       <w:r>
         <w:t xml:space="preserve"> Russian sign language.</w:t>
       </w:r>
@@ -14659,8 +16233,8 @@
       <w:pPr>
         <w:pStyle w:val="afffff1"/>
       </w:pPr>
-      <w:bookmarkStart w:id="24" w:name="_Ref9450181"/>
-      <w:bookmarkStart w:id="25" w:name="_Ref9450169"/>
+      <w:bookmarkStart w:id="19" w:name="_Ref9450181"/>
+      <w:bookmarkStart w:id="20" w:name="_Ref9450169"/>
       <w:r>
         <w:t xml:space="preserve">Fig. </w:t>
       </w:r>
@@ -14679,7 +16253,7 @@
       <w:r>
         <w:fldChar w:fldCharType="end"/>
       </w:r>
-      <w:bookmarkEnd w:id="24"/>
+      <w:bookmarkEnd w:id="19"/>
       <w:r>
         <w:t xml:space="preserve"> </w:t>
       </w:r>
@@ -14707,7 +16281,7 @@
         </w:rPr>
         <w:t>forearm.</w:t>
       </w:r>
-      <w:bookmarkEnd w:id="25"/>
+      <w:bookmarkEnd w:id="20"/>
     </w:p>
     <w:p>
       <w:pPr>
@@ -14774,6 +16348,8 @@
           <w:lang w:val="en-US"/>
         </w:rPr>
       </w:pPr>
+      <w:bookmarkStart w:id="21" w:name="_Ref9527638"/>
+      <w:bookmarkStart w:id="22" w:name="_Ref9527647"/>
       <w:r>
         <w:rPr>
           <w:lang w:val="en-US"/>
@@ -14801,12 +16377,14 @@
       <w:r>
         <w:fldChar w:fldCharType="end"/>
       </w:r>
+      <w:bookmarkEnd w:id="22"/>
       <w:r>
         <w:rPr>
           <w:lang w:val="en-US"/>
         </w:rPr>
         <w:t>. The main app activity.</w:t>
       </w:r>
+      <w:bookmarkEnd w:id="21"/>
     </w:p>
     <w:p>
       <w:pPr>
@@ -15071,7 +16649,7 @@
           <w:rPr>
             <w:noProof/>
           </w:rPr>
-          <w:t>11</w:t>
+          <w:t>7</w:t>
         </w:r>
         <w:r>
           <w:fldChar w:fldCharType="end"/>
@@ -15280,6 +16858,9 @@
     <w:p>
       <w:pPr>
         <w:pStyle w:val="aff5"/>
+        <w:rPr>
+          <w:lang w:val="en-US"/>
+        </w:rPr>
       </w:pPr>
       <w:r>
         <w:rPr>
@@ -15287,41 +16868,113 @@
         </w:rPr>
         <w:footnoteRef/>
       </w:r>
-      <w:proofErr w:type="spellStart"/>
-      <w:r>
-        <w:t>Seek</w:t>
-      </w:r>
-      <w:proofErr w:type="spellEnd"/>
-      <w:r>
-        <w:t xml:space="preserve"> </w:t>
-      </w:r>
-      <w:proofErr w:type="spellStart"/>
-      <w:r>
-        <w:t>bar</w:t>
-      </w:r>
-      <w:proofErr w:type="spellEnd"/>
-      <w:r>
-        <w:t xml:space="preserve"> – один из </w:t>
-      </w:r>
-      <w:proofErr w:type="spellStart"/>
-      <w:r>
-        <w:t>виджетов</w:t>
-      </w:r>
-      <w:proofErr w:type="spellEnd"/>
-      <w:r>
-        <w:t xml:space="preserve">, применяемых в разработке </w:t>
-      </w:r>
-      <w:r>
-        <w:rPr>
-          <w:lang w:val="en-US"/>
-        </w:rPr>
-        <w:t>Android</w:t>
-      </w:r>
-      <w:r>
-        <w:t>-</w:t>
-      </w:r>
-      <w:r>
-        <w:t>приложений.  Представляет собой шкалу с выбором значения.</w:t>
+      <w:r>
+        <w:rPr>
+          <w:lang w:val="en-US"/>
+        </w:rPr>
+        <w:t xml:space="preserve"> </w:t>
+      </w:r>
+      <w:r>
+        <w:rPr>
+          <w:lang w:val="en-US"/>
+        </w:rPr>
+        <w:t xml:space="preserve">Seek bar – </w:t>
+      </w:r>
+      <w:r>
+        <w:rPr>
+          <w:lang w:val="en-US"/>
+        </w:rPr>
+        <w:t>one</w:t>
+      </w:r>
+      <w:r>
+        <w:rPr>
+          <w:lang w:val="en-US"/>
+        </w:rPr>
+        <w:t xml:space="preserve"> </w:t>
+      </w:r>
+      <w:r>
+        <w:rPr>
+          <w:lang w:val="en-US"/>
+        </w:rPr>
+        <w:t>of integrated</w:t>
+      </w:r>
+      <w:r>
+        <w:rPr>
+          <w:lang w:val="en-US"/>
+        </w:rPr>
+        <w:t xml:space="preserve"> </w:t>
+      </w:r>
+      <w:r>
+        <w:rPr>
+          <w:lang w:val="en-US"/>
+        </w:rPr>
+        <w:t>android system widgets. It</w:t>
+      </w:r>
+      <w:r>
+        <w:rPr>
+          <w:lang w:val="en-US"/>
+        </w:rPr>
+        <w:t xml:space="preserve"> </w:t>
+      </w:r>
+      <w:r>
+        <w:rPr>
+          <w:lang w:val="en-US"/>
+        </w:rPr>
+        <w:t>is</w:t>
+      </w:r>
+      <w:r>
+        <w:rPr>
+          <w:lang w:val="en-US"/>
+        </w:rPr>
+        <w:t xml:space="preserve"> </w:t>
+      </w:r>
+      <w:r>
+        <w:rPr>
+          <w:lang w:val="en-US"/>
+        </w:rPr>
+        <w:t>just</w:t>
+      </w:r>
+      <w:r>
+        <w:rPr>
+          <w:lang w:val="en-US"/>
+        </w:rPr>
+        <w:t xml:space="preserve"> </w:t>
+      </w:r>
+      <w:r>
+        <w:rPr>
+          <w:lang w:val="en-US"/>
+        </w:rPr>
+        <w:t>value</w:t>
+      </w:r>
+      <w:r>
+        <w:rPr>
+          <w:lang w:val="en-US"/>
+        </w:rPr>
+        <w:t xml:space="preserve"> </w:t>
+      </w:r>
+      <w:r>
+        <w:rPr>
+          <w:lang w:val="en-US"/>
+        </w:rPr>
+        <w:t>selection</w:t>
+      </w:r>
+      <w:r>
+        <w:rPr>
+          <w:lang w:val="en-US"/>
+        </w:rPr>
+        <w:t xml:space="preserve"> </w:t>
+      </w:r>
+      <w:r>
+        <w:rPr>
+          <w:lang w:val="en-US"/>
+        </w:rPr>
+        <w:t>scale</w:t>
+      </w:r>
+      <w:r>
+        <w:rPr>
+          <w:lang w:val="en-US"/>
+        </w:rPr>
+        <w:t>.</w:t>
       </w:r>
     </w:p>
   </w:footnote>
@@ -15329,6 +16982,9 @@
     <w:p>
       <w:pPr>
         <w:pStyle w:val="aff5"/>
+        <w:rPr>
+          <w:lang w:val="en-US"/>
+        </w:rPr>
       </w:pPr>
       <w:r>
         <w:rPr>
@@ -15337,16 +16993,16 @@
         <w:footnoteRef/>
       </w:r>
       <w:r>
-        <w:t xml:space="preserve">Среда разработки приложений для устройств на базе операционной системы </w:t>
-      </w:r>
-      <w:r>
-        <w:rPr>
-          <w:lang w:val="en-US"/>
-        </w:rPr>
-        <w:t>Android</w:t>
-      </w:r>
-      <w:r>
-        <w:t>, в которой создавался проект.</w:t>
+        <w:rPr>
+          <w:lang w:val="en-US"/>
+        </w:rPr>
+        <w:t>Development environment for android developing</w:t>
+      </w:r>
+      <w:r>
+        <w:rPr>
+          <w:lang w:val="en-US"/>
+        </w:rPr>
+        <w:t>.</w:t>
       </w:r>
     </w:p>
   </w:footnote>
@@ -20589,7 +22245,7 @@
 </file>
 
 <file path=customXml/itemProps2.xml><?xml version="1.0" encoding="utf-8"?>
-<ds:datastoreItem xmlns:ds="http://schemas.openxmlformats.org/officeDocument/2006/customXml" ds:itemID="{97F861AD-20C7-42BB-A360-97FE6F39BD51}">
+<ds:datastoreItem xmlns:ds="http://schemas.openxmlformats.org/officeDocument/2006/customXml" ds:itemID="{B22F049E-FE5F-4A01-B199-E508117FF28C}">
   <ds:schemaRefs>
     <ds:schemaRef ds:uri="http://schemas.openxmlformats.org/officeDocument/2006/bibliography"/>
   </ds:schemaRefs>

</xml_diff>